<commit_message>
[Lab 3] Deleted row in table
</commit_message>
<xml_diff>
--- a/lab3/doc/Lab3.docx
+++ b/lab3/doc/Lab3.docx
@@ -1,6 +1,6 @@
 
 <file path=word/document.xml><?xml version="1.0" encoding="utf-8"?>
-<w:document xmlns:wpc="http://schemas.microsoft.com/office/word/2010/wordprocessingCanvas" xmlns:cx="http://schemas.microsoft.com/office/drawing/2014/chartex" xmlns:cx1="http://schemas.microsoft.com/office/drawing/2015/9/8/chartex" xmlns:cx2="http://schemas.microsoft.com/office/drawing/2015/10/21/chartex" xmlns:cx3="http://schemas.microsoft.com/office/drawing/2016/5/9/chartex" xmlns:cx4="http://schemas.microsoft.com/office/drawing/2016/5/10/chartex" xmlns:cx5="http://schemas.microsoft.com/office/drawing/2016/5/11/chartex" xmlns:cx6="http://schemas.microsoft.com/office/drawing/2016/5/12/chartex" xmlns:cx7="http://schemas.microsoft.com/office/drawing/2016/5/13/chartex" xmlns:cx8="http://schemas.microsoft.com/office/drawing/2016/5/14/chartex" xmlns:mc="http://schemas.openxmlformats.org/markup-compatibility/2006" xmlns:aink="http://schemas.microsoft.com/office/drawing/2016/ink" xmlns:am3d="http://schemas.microsoft.com/office/drawing/2017/model3d" xmlns:o="urn:schemas-microsoft-com:office:office" xmlns:r="http://schemas.openxmlformats.org/officeDocument/2006/relationships" xmlns:m="http://schemas.openxmlformats.org/officeDocument/2006/math" xmlns:v="urn:schemas-microsoft-com:vml" xmlns:wp14="http://schemas.microsoft.com/office/word/2010/wordprocessingDrawing" xmlns:wp="http://schemas.openxmlformats.org/drawingml/2006/wordprocessingDrawing" xmlns:w10="urn:schemas-microsoft-com:office:word" xmlns:w="http://schemas.openxmlformats.org/wordprocessingml/2006/main" xmlns:w14="http://schemas.microsoft.com/office/word/2010/wordml" xmlns:w15="http://schemas.microsoft.com/office/word/2012/wordml" xmlns:w16cid="http://schemas.microsoft.com/office/word/2016/wordml/cid" xmlns:w16se="http://schemas.microsoft.com/office/word/2015/wordml/symex" xmlns:wpg="http://schemas.microsoft.com/office/word/2010/wordprocessingGroup" xmlns:wpi="http://schemas.microsoft.com/office/word/2010/wordprocessingInk" xmlns:wne="http://schemas.microsoft.com/office/word/2006/wordml" xmlns:wps="http://schemas.microsoft.com/office/word/2010/wordprocessingShape" mc:Ignorable="w14 w15 w16se w16cid wp14">
+<w:document xmlns:wpc="http://schemas.microsoft.com/office/word/2010/wordprocessingCanvas" xmlns:mc="http://schemas.openxmlformats.org/markup-compatibility/2006" xmlns:o="urn:schemas-microsoft-com:office:office" xmlns:r="http://schemas.openxmlformats.org/officeDocument/2006/relationships" xmlns:m="http://schemas.openxmlformats.org/officeDocument/2006/math" xmlns:v="urn:schemas-microsoft-com:vml" xmlns:wp14="http://schemas.microsoft.com/office/word/2010/wordprocessingDrawing" xmlns:wp="http://schemas.openxmlformats.org/drawingml/2006/wordprocessingDrawing" xmlns:w10="urn:schemas-microsoft-com:office:word" xmlns:w="http://schemas.openxmlformats.org/wordprocessingml/2006/main" xmlns:w14="http://schemas.microsoft.com/office/word/2010/wordml" xmlns:wpg="http://schemas.microsoft.com/office/word/2010/wordprocessingGroup" xmlns:wpi="http://schemas.microsoft.com/office/word/2010/wordprocessingInk" xmlns:wne="http://schemas.microsoft.com/office/word/2006/wordml" xmlns:wps="http://schemas.microsoft.com/office/word/2010/wordprocessingShape" mc:Ignorable="w14 wp14">
   <w:body>
     <w:p>
       <w:pPr>
@@ -839,7 +839,7 @@
       <w:r>
         <w:fldChar w:fldCharType="separate"/>
       </w:r>
-      <w:hyperlink r:id="rId6" w:anchor="_Toc420187372" w:history="1">
+      <w:hyperlink r:id="rId7" w:anchor="_Toc420187372" w:history="1">
         <w:r>
           <w:rPr>
             <w:rStyle w:val="a4"/>
@@ -896,7 +896,7 @@
           <w:lang w:eastAsia="ru-RU"/>
         </w:rPr>
       </w:pPr>
-      <w:hyperlink r:id="rId7" w:anchor="_Toc420187373" w:history="1">
+      <w:hyperlink r:id="rId8" w:anchor="_Toc420187373" w:history="1">
         <w:r>
           <w:rPr>
             <w:rStyle w:val="a4"/>
@@ -943,7 +943,7 @@
           <w:lang w:val="en-US"/>
         </w:rPr>
       </w:pPr>
-      <w:hyperlink r:id="rId8" w:anchor="_Toc420187374" w:history="1">
+      <w:hyperlink r:id="rId9" w:anchor="_Toc420187374" w:history="1">
         <w:r>
           <w:rPr>
             <w:rStyle w:val="a4"/>
@@ -990,7 +990,7 @@
           <w:lang w:eastAsia="ru-RU"/>
         </w:rPr>
       </w:pPr>
-      <w:hyperlink r:id="rId9" w:anchor="_Toc420187374" w:history="1">
+      <w:hyperlink r:id="rId10" w:anchor="_Toc420187374" w:history="1">
         <w:r>
           <w:rPr>
             <w:rStyle w:val="a4"/>
@@ -1038,7 +1038,7 @@
           <w:lang w:val="en-US"/>
         </w:rPr>
       </w:pPr>
-      <w:hyperlink r:id="rId10" w:anchor="_Toc420187375" w:history="1">
+      <w:hyperlink r:id="rId11" w:anchor="_Toc420187375" w:history="1">
         <w:r>
           <w:rPr>
             <w:rStyle w:val="a4"/>
@@ -1077,7 +1077,7 @@
           <w:lang w:val="en-US"/>
         </w:rPr>
       </w:pPr>
-      <w:hyperlink r:id="rId11" w:anchor="_Toc420187375" w:history="1">
+      <w:hyperlink r:id="rId12" w:anchor="_Toc420187375" w:history="1">
         <w:r>
           <w:rPr>
             <w:rStyle w:val="a4"/>
@@ -1139,7 +1139,7 @@
           <w:noProof/>
         </w:rPr>
       </w:pPr>
-      <w:hyperlink r:id="rId12" w:anchor="_Toc420187375" w:history="1">
+      <w:hyperlink r:id="rId13" w:anchor="_Toc420187375" w:history="1">
         <w:r>
           <w:rPr>
             <w:rStyle w:val="a4"/>
@@ -1193,30 +1193,14 @@
           <w:noProof/>
         </w:rPr>
       </w:pPr>
-      <w:hyperlink r:id="rId13" w:anchor="_Toc420187375" w:history="1">
+      <w:hyperlink r:id="rId14" w:anchor="_Toc420187375" w:history="1">
         <w:r>
           <w:rPr>
             <w:rStyle w:val="a4"/>
             <w:rFonts w:ascii="Times New Roman" w:hAnsi="Times New Roman"/>
             <w:noProof/>
           </w:rPr>
-          <w:t>14</w:t>
-        </w:r>
-        <w:r>
-          <w:rPr>
-            <w:rStyle w:val="a4"/>
-            <w:rFonts w:ascii="Times New Roman" w:hAnsi="Times New Roman"/>
-            <w:noProof/>
-          </w:rPr>
-          <w:t xml:space="preserve">. </w:t>
-        </w:r>
-        <w:r>
-          <w:rPr>
-            <w:rStyle w:val="a4"/>
-            <w:rFonts w:ascii="Times New Roman" w:hAnsi="Times New Roman"/>
-            <w:noProof/>
-          </w:rPr>
-          <w:t>Выводы</w:t>
+          <w:t>14. Выводы</w:t>
         </w:r>
         <w:r>
           <w:rPr>
@@ -1641,7 +1625,6 @@
           <w:sz w:val="28"/>
           <w:szCs w:val="28"/>
           <w:shd w:val="clear" w:color="auto" w:fill="FFFFFF"/>
-          <w:lang w:val="en-US"/>
         </w:rPr>
       </w:pPr>
       <w:r>
@@ -1652,6 +1635,33 @@
           <w:shd w:val="clear" w:color="auto" w:fill="FFFFFF"/>
         </w:rPr>
         <w:t>Выбранная</w:t>
+      </w:r>
+      <w:r>
+        <w:rPr>
+          <w:color w:val="24292E"/>
+          <w:sz w:val="28"/>
+          <w:szCs w:val="28"/>
+          <w:shd w:val="clear" w:color="auto" w:fill="FFFFFF"/>
+        </w:rPr>
+        <w:t xml:space="preserve"> </w:t>
+      </w:r>
+      <w:r>
+        <w:rPr>
+          <w:color w:val="24292E"/>
+          <w:sz w:val="28"/>
+          <w:szCs w:val="28"/>
+          <w:shd w:val="clear" w:color="auto" w:fill="FFFFFF"/>
+        </w:rPr>
+        <w:t>задача</w:t>
+      </w:r>
+      <w:r>
+        <w:rPr>
+          <w:color w:val="24292E"/>
+          <w:sz w:val="28"/>
+          <w:szCs w:val="28"/>
+          <w:shd w:val="clear" w:color="auto" w:fill="FFFFFF"/>
+        </w:rPr>
+        <w:t xml:space="preserve"> - </w:t>
       </w:r>
       <w:r>
         <w:rPr>
@@ -1661,16 +1671,16 @@
           <w:shd w:val="clear" w:color="auto" w:fill="FFFFFF"/>
           <w:lang w:val="en-US"/>
         </w:rPr>
+        <w:t>Intel</w:t>
+      </w:r>
+      <w:r>
+        <w:rPr>
+          <w:color w:val="24292E"/>
+          <w:sz w:val="28"/>
+          <w:szCs w:val="28"/>
+          <w:shd w:val="clear" w:color="auto" w:fill="FFFFFF"/>
+        </w:rPr>
         <w:t xml:space="preserve"> </w:t>
-      </w:r>
-      <w:r>
-        <w:rPr>
-          <w:color w:val="24292E"/>
-          <w:sz w:val="28"/>
-          <w:szCs w:val="28"/>
-          <w:shd w:val="clear" w:color="auto" w:fill="FFFFFF"/>
-        </w:rPr>
-        <w:t>задача</w:t>
       </w:r>
       <w:r>
         <w:rPr>
@@ -1680,7 +1690,16 @@
           <w:shd w:val="clear" w:color="auto" w:fill="FFFFFF"/>
           <w:lang w:val="en-US"/>
         </w:rPr>
-        <w:t xml:space="preserve"> - </w:t>
+        <w:t>Image</w:t>
+      </w:r>
+      <w:r>
+        <w:rPr>
+          <w:color w:val="24292E"/>
+          <w:sz w:val="28"/>
+          <w:szCs w:val="28"/>
+          <w:shd w:val="clear" w:color="auto" w:fill="FFFFFF"/>
+        </w:rPr>
+        <w:t xml:space="preserve"> </w:t>
       </w:r>
       <w:r>
         <w:rPr>
@@ -1690,7 +1709,7 @@
           <w:shd w:val="clear" w:color="auto" w:fill="FFFFFF"/>
           <w:lang w:val="en-US"/>
         </w:rPr>
-        <w:t>Intel</w:t>
+        <w:t>Classification</w:t>
       </w:r>
       <w:r>
         <w:rPr>
@@ -1698,51 +1717,10 @@
           <w:sz w:val="28"/>
           <w:szCs w:val="28"/>
           <w:shd w:val="clear" w:color="auto" w:fill="FFFFFF"/>
-          <w:lang w:val="en-US"/>
-        </w:rPr>
-        <w:t xml:space="preserve"> </w:t>
-      </w:r>
-      <w:r>
-        <w:rPr>
-          <w:color w:val="24292E"/>
-          <w:sz w:val="28"/>
-          <w:szCs w:val="28"/>
-          <w:shd w:val="clear" w:color="auto" w:fill="FFFFFF"/>
-          <w:lang w:val="en-US"/>
-        </w:rPr>
-        <w:t>Image</w:t>
-      </w:r>
-      <w:r>
-        <w:rPr>
-          <w:color w:val="24292E"/>
-          <w:sz w:val="28"/>
-          <w:szCs w:val="28"/>
-          <w:shd w:val="clear" w:color="auto" w:fill="FFFFFF"/>
-          <w:lang w:val="en-US"/>
-        </w:rPr>
-        <w:t xml:space="preserve"> </w:t>
-      </w:r>
-      <w:r>
-        <w:rPr>
-          <w:color w:val="24292E"/>
-          <w:sz w:val="28"/>
-          <w:szCs w:val="28"/>
-          <w:shd w:val="clear" w:color="auto" w:fill="FFFFFF"/>
-          <w:lang w:val="en-US"/>
-        </w:rPr>
-        <w:t>Classification</w:t>
-      </w:r>
-      <w:r>
-        <w:rPr>
-          <w:color w:val="24292E"/>
-          <w:sz w:val="28"/>
-          <w:szCs w:val="28"/>
-          <w:shd w:val="clear" w:color="auto" w:fill="FFFFFF"/>
-          <w:lang w:val="en-US"/>
         </w:rPr>
         <w:t xml:space="preserve">: </w:t>
       </w:r>
-      <w:hyperlink r:id="rId14" w:history="1">
+      <w:hyperlink r:id="rId15" w:history="1">
         <w:r>
           <w:rPr>
             <w:rStyle w:val="a4"/>
@@ -1759,7 +1737,6 @@
             <w:sz w:val="28"/>
             <w:szCs w:val="28"/>
             <w:shd w:val="clear" w:color="auto" w:fill="FFFFFF"/>
-            <w:lang w:val="en-US"/>
           </w:rPr>
           <w:t>://</w:t>
         </w:r>
@@ -1779,10 +1756,10 @@
             <w:sz w:val="28"/>
             <w:szCs w:val="28"/>
             <w:shd w:val="clear" w:color="auto" w:fill="FFFFFF"/>
-            <w:lang w:val="en-US"/>
           </w:rPr>
           <w:t>.</w:t>
         </w:r>
+        <w:proofErr w:type="spellStart"/>
         <w:r>
           <w:rPr>
             <w:rStyle w:val="a4"/>
@@ -1793,13 +1770,13 @@
           </w:rPr>
           <w:t>kaggle</w:t>
         </w:r>
+        <w:proofErr w:type="spellEnd"/>
         <w:r>
           <w:rPr>
             <w:rStyle w:val="a4"/>
             <w:sz w:val="28"/>
             <w:szCs w:val="28"/>
             <w:shd w:val="clear" w:color="auto" w:fill="FFFFFF"/>
-            <w:lang w:val="en-US"/>
           </w:rPr>
           <w:t>.</w:t>
         </w:r>
@@ -1819,10 +1796,10 @@
             <w:sz w:val="28"/>
             <w:szCs w:val="28"/>
             <w:shd w:val="clear" w:color="auto" w:fill="FFFFFF"/>
-            <w:lang w:val="en-US"/>
           </w:rPr>
           <w:t>/</w:t>
         </w:r>
+        <w:proofErr w:type="spellStart"/>
         <w:r>
           <w:rPr>
             <w:rStyle w:val="a4"/>
@@ -1833,13 +1810,13 @@
           </w:rPr>
           <w:t>puneet</w:t>
         </w:r>
+        <w:proofErr w:type="spellEnd"/>
         <w:r>
           <w:rPr>
             <w:rStyle w:val="a4"/>
             <w:sz w:val="28"/>
             <w:szCs w:val="28"/>
             <w:shd w:val="clear" w:color="auto" w:fill="FFFFFF"/>
-            <w:lang w:val="en-US"/>
           </w:rPr>
           <w:t>6060/</w:t>
         </w:r>
@@ -1859,7 +1836,6 @@
             <w:sz w:val="28"/>
             <w:szCs w:val="28"/>
             <w:shd w:val="clear" w:color="auto" w:fill="FFFFFF"/>
-            <w:lang w:val="en-US"/>
           </w:rPr>
           <w:t>-</w:t>
         </w:r>
@@ -1879,7 +1855,6 @@
             <w:sz w:val="28"/>
             <w:szCs w:val="28"/>
             <w:shd w:val="clear" w:color="auto" w:fill="FFFFFF"/>
-            <w:lang w:val="en-US"/>
           </w:rPr>
           <w:t>-</w:t>
         </w:r>
@@ -1900,7 +1875,6 @@
           <w:sz w:val="28"/>
           <w:szCs w:val="28"/>
           <w:shd w:val="clear" w:color="auto" w:fill="FFFFFF"/>
-          <w:lang w:val="en-US"/>
         </w:rPr>
         <w:t>.</w:t>
       </w:r>
@@ -2413,7 +2387,7 @@
           <w:noProof/>
           <w:sz w:val="16"/>
           <w:szCs w:val="16"/>
-          <w:lang w:val="en-US" w:eastAsia="en-US"/>
+          <w:lang w:eastAsia="ru-RU"/>
         </w:rPr>
         <w:drawing>
           <wp:inline distT="0" distB="0" distL="0" distR="0" wp14:anchorId="46B61EEE" wp14:editId="53CD5E76">
@@ -2428,62 +2402,6 @@
                 <pic:pic xmlns:pic="http://schemas.openxmlformats.org/drawingml/2006/picture">
                   <pic:nvPicPr>
                     <pic:cNvPr id="0" name="Picture 3"/>
-                    <pic:cNvPicPr>
-                      <a:picLocks noChangeAspect="1" noChangeArrowheads="1"/>
-                    </pic:cNvPicPr>
-                  </pic:nvPicPr>
-                  <pic:blipFill>
-                    <a:blip r:embed="rId15">
-                      <a:extLst>
-                        <a:ext uri="{28A0092B-C50C-407E-A947-70E740481C1C}">
-                          <a14:useLocalDpi xmlns:a14="http://schemas.microsoft.com/office/drawing/2010/main" val="0"/>
-                        </a:ext>
-                      </a:extLst>
-                    </a:blip>
-                    <a:srcRect/>
-                    <a:stretch>
-                      <a:fillRect/>
-                    </a:stretch>
-                  </pic:blipFill>
-                  <pic:spPr bwMode="auto">
-                    <a:xfrm>
-                      <a:off x="0" y="0"/>
-                      <a:ext cx="1114425" cy="1114425"/>
-                    </a:xfrm>
-                    <a:prstGeom prst="rect">
-                      <a:avLst/>
-                    </a:prstGeom>
-                    <a:noFill/>
-                    <a:ln>
-                      <a:noFill/>
-                    </a:ln>
-                  </pic:spPr>
-                </pic:pic>
-              </a:graphicData>
-            </a:graphic>
-          </wp:inline>
-        </w:drawing>
-      </w:r>
-      <w:r>
-        <w:rPr>
-          <w:noProof/>
-          <w:sz w:val="16"/>
-          <w:szCs w:val="16"/>
-          <w:lang w:val="en-US" w:eastAsia="en-US"/>
-        </w:rPr>
-        <w:drawing>
-          <wp:inline distT="0" distB="0" distL="0" distR="0" wp14:anchorId="08ADB215" wp14:editId="0A95819C">
-            <wp:extent cx="1114425" cy="1114425"/>
-            <wp:effectExtent l="0" t="0" r="9525" b="9525"/>
-            <wp:docPr id="20" name="Рисунок 20"/>
-            <wp:cNvGraphicFramePr>
-              <a:graphicFrameLocks xmlns:a="http://schemas.openxmlformats.org/drawingml/2006/main" noChangeAspect="1"/>
-            </wp:cNvGraphicFramePr>
-            <a:graphic xmlns:a="http://schemas.openxmlformats.org/drawingml/2006/main">
-              <a:graphicData uri="http://schemas.openxmlformats.org/drawingml/2006/picture">
-                <pic:pic xmlns:pic="http://schemas.openxmlformats.org/drawingml/2006/picture">
-                  <pic:nvPicPr>
-                    <pic:cNvPr id="0" name="Picture 38"/>
                     <pic:cNvPicPr>
                       <a:picLocks noChangeAspect="1" noChangeArrowheads="1"/>
                     </pic:cNvPicPr>
@@ -2525,13 +2443,13 @@
           <w:noProof/>
           <w:sz w:val="16"/>
           <w:szCs w:val="16"/>
-          <w:lang w:val="en-US" w:eastAsia="en-US"/>
+          <w:lang w:eastAsia="ru-RU"/>
         </w:rPr>
         <w:drawing>
-          <wp:inline distT="0" distB="0" distL="0" distR="0" wp14:anchorId="2499F712" wp14:editId="41A82643">
-            <wp:extent cx="1123950" cy="1123950"/>
-            <wp:effectExtent l="0" t="0" r="0" b="0"/>
-            <wp:docPr id="23" name="Рисунок 23"/>
+          <wp:inline distT="0" distB="0" distL="0" distR="0" wp14:anchorId="08ADB215" wp14:editId="0A95819C">
+            <wp:extent cx="1114425" cy="1114425"/>
+            <wp:effectExtent l="0" t="0" r="9525" b="9525"/>
+            <wp:docPr id="20" name="Рисунок 20"/>
             <wp:cNvGraphicFramePr>
               <a:graphicFrameLocks xmlns:a="http://schemas.openxmlformats.org/drawingml/2006/main" noChangeAspect="1"/>
             </wp:cNvGraphicFramePr>
@@ -2539,7 +2457,7 @@
               <a:graphicData uri="http://schemas.openxmlformats.org/drawingml/2006/picture">
                 <pic:pic xmlns:pic="http://schemas.openxmlformats.org/drawingml/2006/picture">
                   <pic:nvPicPr>
-                    <pic:cNvPr id="0" name="Picture 44"/>
+                    <pic:cNvPr id="0" name="Picture 38"/>
                     <pic:cNvPicPr>
                       <a:picLocks noChangeAspect="1" noChangeArrowheads="1"/>
                     </pic:cNvPicPr>
@@ -2560,7 +2478,7 @@
                   <pic:spPr bwMode="auto">
                     <a:xfrm>
                       <a:off x="0" y="0"/>
-                      <a:ext cx="1123950" cy="1123950"/>
+                      <a:ext cx="1114425" cy="1114425"/>
                     </a:xfrm>
                     <a:prstGeom prst="rect">
                       <a:avLst/>
@@ -2578,21 +2496,16 @@
       </w:r>
       <w:r>
         <w:rPr>
+          <w:noProof/>
           <w:sz w:val="16"/>
           <w:szCs w:val="16"/>
-        </w:rPr>
-        <w:t xml:space="preserve"> </w:t>
-      </w:r>
-      <w:r>
-        <w:rPr>
-          <w:noProof/>
-          <w:lang w:val="en-US" w:eastAsia="en-US"/>
+          <w:lang w:eastAsia="ru-RU"/>
         </w:rPr>
         <w:drawing>
-          <wp:inline distT="0" distB="0" distL="0" distR="0" wp14:anchorId="6AD09F12" wp14:editId="6073615C">
+          <wp:inline distT="0" distB="0" distL="0" distR="0" wp14:anchorId="2499F712" wp14:editId="41A82643">
             <wp:extent cx="1123950" cy="1123950"/>
             <wp:effectExtent l="0" t="0" r="0" b="0"/>
-            <wp:docPr id="30" name="Рисунок 30"/>
+            <wp:docPr id="23" name="Рисунок 23"/>
             <wp:cNvGraphicFramePr>
               <a:graphicFrameLocks xmlns:a="http://schemas.openxmlformats.org/drawingml/2006/main" noChangeAspect="1"/>
             </wp:cNvGraphicFramePr>
@@ -2600,7 +2513,7 @@
               <a:graphicData uri="http://schemas.openxmlformats.org/drawingml/2006/picture">
                 <pic:pic xmlns:pic="http://schemas.openxmlformats.org/drawingml/2006/picture">
                   <pic:nvPicPr>
-                    <pic:cNvPr id="0" name="Picture 59"/>
+                    <pic:cNvPr id="0" name="Picture 44"/>
                     <pic:cNvPicPr>
                       <a:picLocks noChangeAspect="1" noChangeArrowheads="1"/>
                     </pic:cNvPicPr>
@@ -2639,16 +2552,21 @@
       </w:r>
       <w:r>
         <w:rPr>
-          <w:noProof/>
           <w:sz w:val="16"/>
           <w:szCs w:val="16"/>
-          <w:lang w:val="en-US" w:eastAsia="en-US"/>
+        </w:rPr>
+        <w:t xml:space="preserve"> </w:t>
+      </w:r>
+      <w:r>
+        <w:rPr>
+          <w:noProof/>
+          <w:lang w:eastAsia="ru-RU"/>
         </w:rPr>
         <w:drawing>
-          <wp:inline distT="0" distB="0" distL="0" distR="0" wp14:anchorId="456AEEF2" wp14:editId="325DA2AA">
+          <wp:inline distT="0" distB="0" distL="0" distR="0" wp14:anchorId="6AD09F12" wp14:editId="6073615C">
             <wp:extent cx="1123950" cy="1123950"/>
             <wp:effectExtent l="0" t="0" r="0" b="0"/>
-            <wp:docPr id="27" name="Рисунок 27"/>
+            <wp:docPr id="30" name="Рисунок 30"/>
             <wp:cNvGraphicFramePr>
               <a:graphicFrameLocks xmlns:a="http://schemas.openxmlformats.org/drawingml/2006/main" noChangeAspect="1"/>
             </wp:cNvGraphicFramePr>
@@ -2656,7 +2574,7 @@
               <a:graphicData uri="http://schemas.openxmlformats.org/drawingml/2006/picture">
                 <pic:pic xmlns:pic="http://schemas.openxmlformats.org/drawingml/2006/picture">
                   <pic:nvPicPr>
-                    <pic:cNvPr id="0" name="Picture 52"/>
+                    <pic:cNvPr id="0" name="Picture 59"/>
                     <pic:cNvPicPr>
                       <a:picLocks noChangeAspect="1" noChangeArrowheads="1"/>
                     </pic:cNvPicPr>
@@ -2698,7 +2616,63 @@
           <w:noProof/>
           <w:sz w:val="16"/>
           <w:szCs w:val="16"/>
-          <w:lang w:val="en-US" w:eastAsia="en-US"/>
+          <w:lang w:eastAsia="ru-RU"/>
+        </w:rPr>
+        <w:drawing>
+          <wp:inline distT="0" distB="0" distL="0" distR="0" wp14:anchorId="456AEEF2" wp14:editId="325DA2AA">
+            <wp:extent cx="1123950" cy="1123950"/>
+            <wp:effectExtent l="0" t="0" r="0" b="0"/>
+            <wp:docPr id="27" name="Рисунок 27"/>
+            <wp:cNvGraphicFramePr>
+              <a:graphicFrameLocks xmlns:a="http://schemas.openxmlformats.org/drawingml/2006/main" noChangeAspect="1"/>
+            </wp:cNvGraphicFramePr>
+            <a:graphic xmlns:a="http://schemas.openxmlformats.org/drawingml/2006/main">
+              <a:graphicData uri="http://schemas.openxmlformats.org/drawingml/2006/picture">
+                <pic:pic xmlns:pic="http://schemas.openxmlformats.org/drawingml/2006/picture">
+                  <pic:nvPicPr>
+                    <pic:cNvPr id="0" name="Picture 52"/>
+                    <pic:cNvPicPr>
+                      <a:picLocks noChangeAspect="1" noChangeArrowheads="1"/>
+                    </pic:cNvPicPr>
+                  </pic:nvPicPr>
+                  <pic:blipFill>
+                    <a:blip r:embed="rId20">
+                      <a:extLst>
+                        <a:ext uri="{28A0092B-C50C-407E-A947-70E740481C1C}">
+                          <a14:useLocalDpi xmlns:a14="http://schemas.microsoft.com/office/drawing/2010/main" val="0"/>
+                        </a:ext>
+                      </a:extLst>
+                    </a:blip>
+                    <a:srcRect/>
+                    <a:stretch>
+                      <a:fillRect/>
+                    </a:stretch>
+                  </pic:blipFill>
+                  <pic:spPr bwMode="auto">
+                    <a:xfrm>
+                      <a:off x="0" y="0"/>
+                      <a:ext cx="1123950" cy="1123950"/>
+                    </a:xfrm>
+                    <a:prstGeom prst="rect">
+                      <a:avLst/>
+                    </a:prstGeom>
+                    <a:noFill/>
+                    <a:ln>
+                      <a:noFill/>
+                    </a:ln>
+                  </pic:spPr>
+                </pic:pic>
+              </a:graphicData>
+            </a:graphic>
+          </wp:inline>
+        </w:drawing>
+      </w:r>
+      <w:r>
+        <w:rPr>
+          <w:noProof/>
+          <w:sz w:val="16"/>
+          <w:szCs w:val="16"/>
+          <w:lang w:eastAsia="ru-RU"/>
         </w:rPr>
         <w:drawing>
           <wp:inline distT="0" distB="0" distL="0" distR="0" wp14:anchorId="4D362B0C" wp14:editId="321E5CA7">
@@ -2718,7 +2692,7 @@
                     </pic:cNvPicPr>
                   </pic:nvPicPr>
                   <pic:blipFill>
-                    <a:blip r:embed="rId20">
+                    <a:blip r:embed="rId21">
                       <a:extLst>
                         <a:ext uri="{28A0092B-C50C-407E-A947-70E740481C1C}">
                           <a14:useLocalDpi xmlns:a14="http://schemas.microsoft.com/office/drawing/2010/main" val="0"/>
@@ -3863,7 +3837,7 @@
       <w:r>
         <w:rPr>
           <w:noProof/>
-          <w:lang w:val="en-US" w:eastAsia="en-US"/>
+          <w:lang w:eastAsia="ru-RU"/>
         </w:rPr>
         <w:drawing>
           <wp:inline distT="0" distB="0" distL="0" distR="0" wp14:anchorId="51D53EB8" wp14:editId="7CD400B1">
@@ -3883,7 +3857,7 @@
                     </pic:cNvPicPr>
                   </pic:nvPicPr>
                   <pic:blipFill rotWithShape="1">
-                    <a:blip r:embed="rId21">
+                    <a:blip r:embed="rId22">
                       <a:extLst>
                         <a:ext uri="{28A0092B-C50C-407E-A947-70E740481C1C}">
                           <a14:useLocalDpi xmlns:a14="http://schemas.microsoft.com/office/drawing/2010/main" val="0"/>
@@ -3962,7 +3936,7 @@
       <w:r>
         <w:rPr>
           <w:noProof/>
-          <w:lang w:val="en-US" w:eastAsia="en-US"/>
+          <w:lang w:eastAsia="ru-RU"/>
         </w:rPr>
         <w:drawing>
           <wp:inline distT="0" distB="0" distL="0" distR="0" wp14:anchorId="6C2B7D0F" wp14:editId="5B69A4E7">
@@ -3982,7 +3956,7 @@
                     </pic:cNvPicPr>
                   </pic:nvPicPr>
                   <pic:blipFill rotWithShape="1">
-                    <a:blip r:embed="rId22">
+                    <a:blip r:embed="rId23">
                       <a:extLst>
                         <a:ext uri="{28A0092B-C50C-407E-A947-70E740481C1C}">
                           <a14:useLocalDpi xmlns:a14="http://schemas.microsoft.com/office/drawing/2010/main" val="0"/>
@@ -4016,8 +3990,6 @@
           </wp:inline>
         </w:drawing>
       </w:r>
-      <w:bookmarkStart w:id="1" w:name="_GoBack"/>
-      <w:bookmarkEnd w:id="1"/>
     </w:p>
     <w:p>
       <w:pPr>
@@ -4104,19 +4076,19 @@
           <w:color w:val="24292E"/>
         </w:rPr>
       </w:pPr>
+      <w:bookmarkStart w:id="1" w:name="_GoBack"/>
       <w:r>
         <w:rPr>
           <w:rFonts w:ascii="Segoe UI" w:hAnsi="Segoe UI" w:cs="Segoe UI"/>
           <w:noProof/>
           <w:color w:val="0366D6"/>
-          <w:lang w:val="en-US" w:eastAsia="en-US"/>
         </w:rPr>
         <w:drawing>
           <wp:inline distT="0" distB="0" distL="0" distR="0" wp14:anchorId="7EE826E1" wp14:editId="2B287456">
             <wp:extent cx="4229100" cy="714375"/>
             <wp:effectExtent l="0" t="0" r="0" b="9525"/>
             <wp:docPr id="33" name="Рисунок 33" descr="accuracy">
-              <a:hlinkClick xmlns:a="http://schemas.openxmlformats.org/drawingml/2006/main" r:id="rId23" tgtFrame="&quot;_blank&quot;"/>
+              <a:hlinkClick xmlns:a="http://schemas.openxmlformats.org/drawingml/2006/main" r:id="rId24" tgtFrame="&quot;_blank&quot;"/>
             </wp:docPr>
             <wp:cNvGraphicFramePr>
               <a:graphicFrameLocks xmlns:a="http://schemas.openxmlformats.org/drawingml/2006/main" noChangeAspect="1"/>
@@ -4126,14 +4098,14 @@
                 <pic:pic xmlns:pic="http://schemas.openxmlformats.org/drawingml/2006/picture">
                   <pic:nvPicPr>
                     <pic:cNvPr id="0" name="Picture 65" descr="accuracy">
-                      <a:hlinkClick r:id="rId23" tgtFrame="&quot;_blank&quot;"/>
+                      <a:hlinkClick r:id="rId24" tgtFrame="&quot;_blank&quot;"/>
                     </pic:cNvPr>
                     <pic:cNvPicPr>
                       <a:picLocks noChangeAspect="1" noChangeArrowheads="1"/>
                     </pic:cNvPicPr>
                   </pic:nvPicPr>
                   <pic:blipFill>
-                    <a:blip r:embed="rId24">
+                    <a:blip r:embed="rId25">
                       <a:extLst>
                         <a:ext uri="{28A0092B-C50C-407E-A947-70E740481C1C}">
                           <a14:useLocalDpi xmlns:a14="http://schemas.microsoft.com/office/drawing/2010/main" val="0"/>
@@ -4164,6 +4136,7 @@
           </wp:inline>
         </w:drawing>
       </w:r>
+      <w:bookmarkEnd w:id="1"/>
     </w:p>
     <w:p>
       <w:pPr>
@@ -4666,7 +4639,7 @@
       <w:r>
         <w:rPr>
           <w:noProof/>
-          <w:lang w:val="en-US" w:eastAsia="en-US"/>
+          <w:lang w:eastAsia="ru-RU"/>
         </w:rPr>
         <w:lastRenderedPageBreak/>
         <w:drawing>
@@ -4687,7 +4660,7 @@
                     </pic:cNvPicPr>
                   </pic:nvPicPr>
                   <pic:blipFill>
-                    <a:blip r:embed="rId25">
+                    <a:blip r:embed="rId26">
                       <a:extLst>
                         <a:ext uri="{28A0092B-C50C-407E-A947-70E740481C1C}">
                           <a14:useLocalDpi xmlns:a14="http://schemas.microsoft.com/office/drawing/2010/main" val="0"/>
@@ -4752,7 +4725,7 @@
       <w:r>
         <w:rPr>
           <w:noProof/>
-          <w:lang w:val="en-US" w:eastAsia="en-US"/>
+          <w:lang w:eastAsia="ru-RU"/>
         </w:rPr>
         <w:drawing>
           <wp:inline distT="0" distB="0" distL="0" distR="0" wp14:anchorId="17D4C0B8" wp14:editId="57F20C9D">
@@ -4772,7 +4745,7 @@
                     </pic:cNvPicPr>
                   </pic:nvPicPr>
                   <pic:blipFill>
-                    <a:blip r:embed="rId26">
+                    <a:blip r:embed="rId27">
                       <a:extLst>
                         <a:ext uri="{28A0092B-C50C-407E-A947-70E740481C1C}">
                           <a14:useLocalDpi xmlns:a14="http://schemas.microsoft.com/office/drawing/2010/main" val="0"/>
@@ -4837,6 +4810,7 @@
       <w:r>
         <w:rPr>
           <w:noProof/>
+          <w:lang w:eastAsia="ru-RU"/>
         </w:rPr>
         <w:lastRenderedPageBreak/>
         <w:drawing>
@@ -4857,7 +4831,7 @@
                     </pic:cNvPicPr>
                   </pic:nvPicPr>
                   <pic:blipFill>
-                    <a:blip r:embed="rId27">
+                    <a:blip r:embed="rId28">
                       <a:extLst>
                         <a:ext uri="{28A0092B-C50C-407E-A947-70E740481C1C}">
                           <a14:useLocalDpi xmlns:a14="http://schemas.microsoft.com/office/drawing/2010/main" val="0"/>
@@ -4921,6 +4895,7 @@
       <w:r>
         <w:rPr>
           <w:noProof/>
+          <w:lang w:eastAsia="ru-RU"/>
         </w:rPr>
         <w:lastRenderedPageBreak/>
         <w:drawing>
@@ -4941,7 +4916,7 @@
                     </pic:cNvPicPr>
                   </pic:nvPicPr>
                   <pic:blipFill>
-                    <a:blip r:embed="rId28">
+                    <a:blip r:embed="rId29">
                       <a:extLst>
                         <a:ext uri="{28A0092B-C50C-407E-A947-70E740481C1C}">
                           <a14:useLocalDpi xmlns:a14="http://schemas.microsoft.com/office/drawing/2010/main" val="0"/>
@@ -6818,234 +6793,6 @@
             </w:pPr>
             <w:r>
               <w:rPr>
-                <w:rFonts w:ascii="Times New Roman" w:hAnsi="Times New Roman" w:cs="Times New Roman"/>
-                <w:sz w:val="24"/>
-                <w:szCs w:val="24"/>
-              </w:rPr>
-              <w:t>Количество скрытых слоев</w:t>
-            </w:r>
-          </w:p>
-        </w:tc>
-        <w:tc>
-          <w:tcPr>
-            <w:tcW w:w="963" w:type="dxa"/>
-          </w:tcPr>
-          <w:p>
-            <w:pPr>
-              <w:suppressAutoHyphens w:val="0"/>
-              <w:autoSpaceDE w:val="0"/>
-              <w:autoSpaceDN w:val="0"/>
-              <w:adjustRightInd w:val="0"/>
-              <w:spacing w:before="200"/>
-              <w:jc w:val="center"/>
-              <w:rPr>
-                <w:rFonts w:ascii="Times New Roman" w:eastAsiaTheme="minorHAnsi" w:hAnsi="Times New Roman" w:cs="Times New Roman"/>
-                <w:iCs/>
-                <w:kern w:val="0"/>
-                <w:lang w:eastAsia="en-US"/>
-              </w:rPr>
-            </w:pPr>
-            <w:r>
-              <w:rPr>
-                <w:rFonts w:ascii="Times New Roman" w:eastAsiaTheme="minorHAnsi" w:hAnsi="Times New Roman" w:cs="Times New Roman"/>
-                <w:iCs/>
-                <w:kern w:val="0"/>
-                <w:sz w:val="24"/>
-                <w:szCs w:val="24"/>
-                <w:lang w:eastAsia="en-US"/>
-              </w:rPr>
-              <w:t>4</w:t>
-            </w:r>
-          </w:p>
-        </w:tc>
-        <w:tc>
-          <w:tcPr>
-            <w:tcW w:w="963" w:type="dxa"/>
-          </w:tcPr>
-          <w:p>
-            <w:pPr>
-              <w:suppressAutoHyphens w:val="0"/>
-              <w:autoSpaceDE w:val="0"/>
-              <w:autoSpaceDN w:val="0"/>
-              <w:adjustRightInd w:val="0"/>
-              <w:spacing w:before="200"/>
-              <w:jc w:val="center"/>
-              <w:rPr>
-                <w:rFonts w:ascii="Times New Roman" w:eastAsiaTheme="minorHAnsi" w:hAnsi="Times New Roman" w:cs="Times New Roman"/>
-                <w:iCs/>
-                <w:kern w:val="0"/>
-                <w:lang w:val="en-US" w:eastAsia="en-US"/>
-              </w:rPr>
-            </w:pPr>
-            <w:r>
-              <w:rPr>
-                <w:rFonts w:ascii="Times New Roman" w:eastAsiaTheme="minorHAnsi" w:hAnsi="Times New Roman" w:cs="Times New Roman"/>
-                <w:iCs/>
-                <w:kern w:val="0"/>
-                <w:sz w:val="24"/>
-                <w:szCs w:val="24"/>
-                <w:lang w:val="en-US" w:eastAsia="en-US"/>
-              </w:rPr>
-              <w:t>4</w:t>
-            </w:r>
-          </w:p>
-        </w:tc>
-        <w:tc>
-          <w:tcPr>
-            <w:tcW w:w="963" w:type="dxa"/>
-          </w:tcPr>
-          <w:p>
-            <w:pPr>
-              <w:suppressAutoHyphens w:val="0"/>
-              <w:autoSpaceDE w:val="0"/>
-              <w:autoSpaceDN w:val="0"/>
-              <w:adjustRightInd w:val="0"/>
-              <w:spacing w:before="200"/>
-              <w:jc w:val="center"/>
-              <w:rPr>
-                <w:rFonts w:ascii="Times New Roman" w:eastAsiaTheme="minorHAnsi" w:hAnsi="Times New Roman" w:cs="Times New Roman"/>
-                <w:iCs/>
-                <w:kern w:val="0"/>
-                <w:lang w:val="en-US" w:eastAsia="en-US"/>
-              </w:rPr>
-            </w:pPr>
-            <w:r>
-              <w:rPr>
-                <w:rFonts w:ascii="Times New Roman" w:eastAsiaTheme="minorHAnsi" w:hAnsi="Times New Roman" w:cs="Times New Roman"/>
-                <w:iCs/>
-                <w:kern w:val="0"/>
-                <w:sz w:val="24"/>
-                <w:szCs w:val="24"/>
-                <w:lang w:val="en-US" w:eastAsia="en-US"/>
-              </w:rPr>
-              <w:t>4</w:t>
-            </w:r>
-          </w:p>
-        </w:tc>
-        <w:tc>
-          <w:tcPr>
-            <w:tcW w:w="990" w:type="dxa"/>
-          </w:tcPr>
-          <w:p>
-            <w:pPr>
-              <w:suppressAutoHyphens w:val="0"/>
-              <w:autoSpaceDE w:val="0"/>
-              <w:autoSpaceDN w:val="0"/>
-              <w:adjustRightInd w:val="0"/>
-              <w:spacing w:before="200"/>
-              <w:jc w:val="center"/>
-              <w:rPr>
-                <w:rFonts w:ascii="Times New Roman" w:eastAsiaTheme="minorHAnsi" w:hAnsi="Times New Roman" w:cs="Times New Roman"/>
-                <w:iCs/>
-                <w:kern w:val="0"/>
-                <w:lang w:val="en-US" w:eastAsia="en-US"/>
-              </w:rPr>
-            </w:pPr>
-            <w:r>
-              <w:rPr>
-                <w:rFonts w:ascii="Times New Roman" w:eastAsiaTheme="minorHAnsi" w:hAnsi="Times New Roman" w:cs="Times New Roman"/>
-                <w:iCs/>
-                <w:kern w:val="0"/>
-                <w:sz w:val="24"/>
-                <w:szCs w:val="24"/>
-                <w:lang w:val="en-US" w:eastAsia="en-US"/>
-              </w:rPr>
-              <w:t>4</w:t>
-            </w:r>
-          </w:p>
-        </w:tc>
-        <w:tc>
-          <w:tcPr>
-            <w:tcW w:w="963" w:type="dxa"/>
-          </w:tcPr>
-          <w:p>
-            <w:pPr>
-              <w:suppressAutoHyphens w:val="0"/>
-              <w:autoSpaceDE w:val="0"/>
-              <w:autoSpaceDN w:val="0"/>
-              <w:adjustRightInd w:val="0"/>
-              <w:spacing w:before="200"/>
-              <w:jc w:val="center"/>
-              <w:rPr>
-                <w:rFonts w:ascii="Times New Roman" w:eastAsiaTheme="minorHAnsi" w:hAnsi="Times New Roman" w:cs="Times New Roman"/>
-                <w:iCs/>
-                <w:kern w:val="0"/>
-                <w:lang w:val="en-US" w:eastAsia="en-US"/>
-              </w:rPr>
-            </w:pPr>
-            <w:r>
-              <w:rPr>
-                <w:rFonts w:ascii="Times New Roman" w:eastAsiaTheme="minorHAnsi" w:hAnsi="Times New Roman" w:cs="Times New Roman"/>
-                <w:iCs/>
-                <w:kern w:val="0"/>
-                <w:sz w:val="24"/>
-                <w:szCs w:val="24"/>
-                <w:lang w:val="en-US" w:eastAsia="en-US"/>
-              </w:rPr>
-              <w:t>4</w:t>
-            </w:r>
-          </w:p>
-        </w:tc>
-        <w:tc>
-          <w:tcPr>
-            <w:tcW w:w="990" w:type="dxa"/>
-          </w:tcPr>
-          <w:p>
-            <w:pPr>
-              <w:suppressAutoHyphens w:val="0"/>
-              <w:autoSpaceDE w:val="0"/>
-              <w:autoSpaceDN w:val="0"/>
-              <w:adjustRightInd w:val="0"/>
-              <w:spacing w:before="200"/>
-              <w:jc w:val="center"/>
-              <w:rPr>
-                <w:rFonts w:ascii="Times New Roman" w:eastAsiaTheme="minorHAnsi" w:hAnsi="Times New Roman" w:cs="Times New Roman"/>
-                <w:iCs/>
-                <w:kern w:val="0"/>
-                <w:lang w:val="en-US" w:eastAsia="en-US"/>
-              </w:rPr>
-            </w:pPr>
-            <w:r>
-              <w:rPr>
-                <w:rFonts w:ascii="Times New Roman" w:eastAsiaTheme="minorHAnsi" w:hAnsi="Times New Roman" w:cs="Times New Roman"/>
-                <w:iCs/>
-                <w:kern w:val="0"/>
-                <w:sz w:val="24"/>
-                <w:szCs w:val="24"/>
-                <w:lang w:val="en-US" w:eastAsia="en-US"/>
-              </w:rPr>
-              <w:t>4</w:t>
-            </w:r>
-          </w:p>
-        </w:tc>
-      </w:tr>
-      <w:tr>
-        <w:trPr>
-          <w:trHeight w:val="702"/>
-        </w:trPr>
-        <w:tc>
-          <w:tcPr>
-            <w:tcW w:w="3420" w:type="dxa"/>
-          </w:tcPr>
-          <w:p>
-            <w:pPr>
-              <w:tabs>
-                <w:tab w:val="left" w:pos="1350"/>
-              </w:tabs>
-              <w:suppressAutoHyphens w:val="0"/>
-              <w:autoSpaceDE w:val="0"/>
-              <w:autoSpaceDN w:val="0"/>
-              <w:adjustRightInd w:val="0"/>
-              <w:spacing w:before="200"/>
-              <w:jc w:val="center"/>
-              <w:rPr>
-                <w:rFonts w:ascii="Times New Roman" w:hAnsi="Times New Roman" w:cs="Times New Roman"/>
-                <w:sz w:val="24"/>
-                <w:szCs w:val="24"/>
-              </w:rPr>
-            </w:pPr>
-            <w:r>
-              <w:rPr>
                 <w:rFonts w:ascii="Times New Roman" w:eastAsiaTheme="minorHAnsi" w:hAnsi="Times New Roman" w:cs="Times New Roman"/>
                 <w:kern w:val="0"/>
                 <w:sz w:val="24"/>
@@ -10995,234 +10742,6 @@
             </w:pPr>
             <w:r>
               <w:rPr>
-                <w:rFonts w:ascii="Times New Roman" w:hAnsi="Times New Roman" w:cs="Times New Roman"/>
-                <w:sz w:val="24"/>
-                <w:szCs w:val="24"/>
-              </w:rPr>
-              <w:t>Количество скрытых слоев</w:t>
-            </w:r>
-          </w:p>
-        </w:tc>
-        <w:tc>
-          <w:tcPr>
-            <w:tcW w:w="963" w:type="dxa"/>
-          </w:tcPr>
-          <w:p>
-            <w:pPr>
-              <w:suppressAutoHyphens w:val="0"/>
-              <w:autoSpaceDE w:val="0"/>
-              <w:autoSpaceDN w:val="0"/>
-              <w:adjustRightInd w:val="0"/>
-              <w:spacing w:before="200"/>
-              <w:jc w:val="center"/>
-              <w:rPr>
-                <w:rFonts w:ascii="Times New Roman" w:eastAsiaTheme="minorHAnsi" w:hAnsi="Times New Roman" w:cs="Times New Roman"/>
-                <w:iCs/>
-                <w:kern w:val="0"/>
-                <w:lang w:val="en-US" w:eastAsia="en-US"/>
-              </w:rPr>
-            </w:pPr>
-            <w:r>
-              <w:rPr>
-                <w:rFonts w:ascii="Times New Roman" w:eastAsiaTheme="minorHAnsi" w:hAnsi="Times New Roman" w:cs="Times New Roman"/>
-                <w:iCs/>
-                <w:kern w:val="0"/>
-                <w:sz w:val="24"/>
-                <w:szCs w:val="24"/>
-                <w:lang w:val="en-US" w:eastAsia="en-US"/>
-              </w:rPr>
-              <w:t>5</w:t>
-            </w:r>
-          </w:p>
-        </w:tc>
-        <w:tc>
-          <w:tcPr>
-            <w:tcW w:w="963" w:type="dxa"/>
-          </w:tcPr>
-          <w:p>
-            <w:pPr>
-              <w:suppressAutoHyphens w:val="0"/>
-              <w:autoSpaceDE w:val="0"/>
-              <w:autoSpaceDN w:val="0"/>
-              <w:adjustRightInd w:val="0"/>
-              <w:spacing w:before="200"/>
-              <w:jc w:val="center"/>
-              <w:rPr>
-                <w:rFonts w:ascii="Times New Roman" w:eastAsiaTheme="minorHAnsi" w:hAnsi="Times New Roman" w:cs="Times New Roman"/>
-                <w:iCs/>
-                <w:kern w:val="0"/>
-                <w:lang w:val="en-US" w:eastAsia="en-US"/>
-              </w:rPr>
-            </w:pPr>
-            <w:r>
-              <w:rPr>
-                <w:rFonts w:ascii="Times New Roman" w:eastAsiaTheme="minorHAnsi" w:hAnsi="Times New Roman" w:cs="Times New Roman"/>
-                <w:iCs/>
-                <w:kern w:val="0"/>
-                <w:sz w:val="24"/>
-                <w:szCs w:val="24"/>
-                <w:lang w:val="en-US" w:eastAsia="en-US"/>
-              </w:rPr>
-              <w:t>5</w:t>
-            </w:r>
-          </w:p>
-        </w:tc>
-        <w:tc>
-          <w:tcPr>
-            <w:tcW w:w="963" w:type="dxa"/>
-          </w:tcPr>
-          <w:p>
-            <w:pPr>
-              <w:suppressAutoHyphens w:val="0"/>
-              <w:autoSpaceDE w:val="0"/>
-              <w:autoSpaceDN w:val="0"/>
-              <w:adjustRightInd w:val="0"/>
-              <w:spacing w:before="200"/>
-              <w:jc w:val="center"/>
-              <w:rPr>
-                <w:rFonts w:ascii="Times New Roman" w:eastAsiaTheme="minorHAnsi" w:hAnsi="Times New Roman" w:cs="Times New Roman"/>
-                <w:iCs/>
-                <w:kern w:val="0"/>
-                <w:lang w:val="en-US" w:eastAsia="en-US"/>
-              </w:rPr>
-            </w:pPr>
-            <w:r>
-              <w:rPr>
-                <w:rFonts w:ascii="Times New Roman" w:eastAsiaTheme="minorHAnsi" w:hAnsi="Times New Roman" w:cs="Times New Roman"/>
-                <w:iCs/>
-                <w:kern w:val="0"/>
-                <w:sz w:val="24"/>
-                <w:szCs w:val="24"/>
-                <w:lang w:val="en-US" w:eastAsia="en-US"/>
-              </w:rPr>
-              <w:t>5</w:t>
-            </w:r>
-          </w:p>
-        </w:tc>
-        <w:tc>
-          <w:tcPr>
-            <w:tcW w:w="990" w:type="dxa"/>
-          </w:tcPr>
-          <w:p>
-            <w:pPr>
-              <w:suppressAutoHyphens w:val="0"/>
-              <w:autoSpaceDE w:val="0"/>
-              <w:autoSpaceDN w:val="0"/>
-              <w:adjustRightInd w:val="0"/>
-              <w:spacing w:before="200"/>
-              <w:jc w:val="center"/>
-              <w:rPr>
-                <w:rFonts w:ascii="Times New Roman" w:eastAsiaTheme="minorHAnsi" w:hAnsi="Times New Roman" w:cs="Times New Roman"/>
-                <w:iCs/>
-                <w:kern w:val="0"/>
-                <w:lang w:val="en-US" w:eastAsia="en-US"/>
-              </w:rPr>
-            </w:pPr>
-            <w:r>
-              <w:rPr>
-                <w:rFonts w:ascii="Times New Roman" w:eastAsiaTheme="minorHAnsi" w:hAnsi="Times New Roman" w:cs="Times New Roman"/>
-                <w:iCs/>
-                <w:kern w:val="0"/>
-                <w:sz w:val="24"/>
-                <w:szCs w:val="24"/>
-                <w:lang w:val="en-US" w:eastAsia="en-US"/>
-              </w:rPr>
-              <w:t>5</w:t>
-            </w:r>
-          </w:p>
-        </w:tc>
-        <w:tc>
-          <w:tcPr>
-            <w:tcW w:w="963" w:type="dxa"/>
-          </w:tcPr>
-          <w:p>
-            <w:pPr>
-              <w:suppressAutoHyphens w:val="0"/>
-              <w:autoSpaceDE w:val="0"/>
-              <w:autoSpaceDN w:val="0"/>
-              <w:adjustRightInd w:val="0"/>
-              <w:spacing w:before="200"/>
-              <w:jc w:val="center"/>
-              <w:rPr>
-                <w:rFonts w:ascii="Times New Roman" w:eastAsiaTheme="minorHAnsi" w:hAnsi="Times New Roman" w:cs="Times New Roman"/>
-                <w:iCs/>
-                <w:kern w:val="0"/>
-                <w:lang w:val="en-US" w:eastAsia="en-US"/>
-              </w:rPr>
-            </w:pPr>
-            <w:r>
-              <w:rPr>
-                <w:rFonts w:ascii="Times New Roman" w:eastAsiaTheme="minorHAnsi" w:hAnsi="Times New Roman" w:cs="Times New Roman"/>
-                <w:iCs/>
-                <w:kern w:val="0"/>
-                <w:sz w:val="24"/>
-                <w:szCs w:val="24"/>
-                <w:lang w:val="en-US" w:eastAsia="en-US"/>
-              </w:rPr>
-              <w:t>6</w:t>
-            </w:r>
-          </w:p>
-        </w:tc>
-        <w:tc>
-          <w:tcPr>
-            <w:tcW w:w="990" w:type="dxa"/>
-          </w:tcPr>
-          <w:p>
-            <w:pPr>
-              <w:suppressAutoHyphens w:val="0"/>
-              <w:autoSpaceDE w:val="0"/>
-              <w:autoSpaceDN w:val="0"/>
-              <w:adjustRightInd w:val="0"/>
-              <w:spacing w:before="200"/>
-              <w:jc w:val="center"/>
-              <w:rPr>
-                <w:rFonts w:ascii="Times New Roman" w:eastAsiaTheme="minorHAnsi" w:hAnsi="Times New Roman" w:cs="Times New Roman"/>
-                <w:iCs/>
-                <w:kern w:val="0"/>
-                <w:lang w:val="en-US" w:eastAsia="en-US"/>
-              </w:rPr>
-            </w:pPr>
-            <w:r>
-              <w:rPr>
-                <w:rFonts w:ascii="Times New Roman" w:eastAsiaTheme="minorHAnsi" w:hAnsi="Times New Roman" w:cs="Times New Roman"/>
-                <w:iCs/>
-                <w:kern w:val="0"/>
-                <w:sz w:val="24"/>
-                <w:szCs w:val="24"/>
-                <w:lang w:val="en-US" w:eastAsia="en-US"/>
-              </w:rPr>
-              <w:t>6</w:t>
-            </w:r>
-          </w:p>
-        </w:tc>
-      </w:tr>
-      <w:tr>
-        <w:trPr>
-          <w:trHeight w:val="702"/>
-        </w:trPr>
-        <w:tc>
-          <w:tcPr>
-            <w:tcW w:w="3420" w:type="dxa"/>
-          </w:tcPr>
-          <w:p>
-            <w:pPr>
-              <w:tabs>
-                <w:tab w:val="left" w:pos="1350"/>
-              </w:tabs>
-              <w:suppressAutoHyphens w:val="0"/>
-              <w:autoSpaceDE w:val="0"/>
-              <w:autoSpaceDN w:val="0"/>
-              <w:adjustRightInd w:val="0"/>
-              <w:spacing w:before="200"/>
-              <w:jc w:val="center"/>
-              <w:rPr>
-                <w:rFonts w:ascii="Times New Roman" w:hAnsi="Times New Roman" w:cs="Times New Roman"/>
-                <w:sz w:val="24"/>
-                <w:szCs w:val="24"/>
-              </w:rPr>
-            </w:pPr>
-            <w:r>
-              <w:rPr>
                 <w:rFonts w:ascii="Times New Roman" w:eastAsiaTheme="minorHAnsi" w:hAnsi="Times New Roman" w:cs="Times New Roman"/>
                 <w:kern w:val="0"/>
                 <w:sz w:val="24"/>
@@ -13997,7 +13516,6 @@
         </w:rPr>
         <w:t xml:space="preserve">с функцией активации </w:t>
       </w:r>
-      <w:proofErr w:type="spellStart"/>
       <w:r>
         <w:rPr>
           <w:rFonts w:ascii="Times New Roman" w:hAnsi="Times New Roman" w:cs="Times New Roman"/>
@@ -14007,7 +13525,6 @@
         </w:rPr>
         <w:t>relu</w:t>
       </w:r>
-      <w:proofErr w:type="spellEnd"/>
       <w:r>
         <w:rPr>
           <w:rFonts w:ascii="Times New Roman" w:hAnsi="Times New Roman" w:cs="Times New Roman"/>
@@ -14242,7 +13759,6 @@
         </w:rPr>
         <w:t xml:space="preserve"> в следующей конфигурации №3 (с </w:t>
       </w:r>
-      <w:proofErr w:type="spellStart"/>
       <w:r>
         <w:rPr>
           <w:rFonts w:ascii="Times New Roman" w:hAnsi="Times New Roman" w:cs="Times New Roman"/>
@@ -14252,7 +13768,6 @@
         </w:rPr>
         <w:t>relu</w:t>
       </w:r>
-      <w:proofErr w:type="spellEnd"/>
       <w:r>
         <w:rPr>
           <w:rFonts w:ascii="Times New Roman" w:hAnsi="Times New Roman" w:cs="Times New Roman"/>
@@ -14544,7 +14059,6 @@
         </w:rPr>
         <w:t xml:space="preserve">(с </w:t>
       </w:r>
-      <w:proofErr w:type="spellStart"/>
       <w:r>
         <w:rPr>
           <w:rFonts w:ascii="Times New Roman" w:hAnsi="Times New Roman" w:cs="Times New Roman"/>
@@ -14554,7 +14068,6 @@
         </w:rPr>
         <w:t>relu</w:t>
       </w:r>
-      <w:proofErr w:type="spellEnd"/>
       <w:r>
         <w:rPr>
           <w:rFonts w:ascii="Times New Roman" w:hAnsi="Times New Roman" w:cs="Times New Roman"/>
@@ -14740,7 +14253,6 @@
         </w:rPr>
         <w:t xml:space="preserve">(с </w:t>
       </w:r>
-      <w:proofErr w:type="spellStart"/>
       <w:r>
         <w:rPr>
           <w:rFonts w:ascii="Times New Roman" w:hAnsi="Times New Roman" w:cs="Times New Roman"/>
@@ -14750,7 +14262,6 @@
         </w:rPr>
         <w:t>relu</w:t>
       </w:r>
-      <w:proofErr w:type="spellEnd"/>
       <w:r>
         <w:rPr>
           <w:rFonts w:ascii="Times New Roman" w:hAnsi="Times New Roman" w:cs="Times New Roman"/>
@@ -15162,8 +14673,8 @@
 </file>
 
 <file path=word/numbering.xml><?xml version="1.0" encoding="utf-8"?>
-<w:numbering xmlns:wpc="http://schemas.microsoft.com/office/word/2010/wordprocessingCanvas" xmlns:cx="http://schemas.microsoft.com/office/drawing/2014/chartex" xmlns:cx1="http://schemas.microsoft.com/office/drawing/2015/9/8/chartex" xmlns:cx2="http://schemas.microsoft.com/office/drawing/2015/10/21/chartex" xmlns:cx3="http://schemas.microsoft.com/office/drawing/2016/5/9/chartex" xmlns:cx4="http://schemas.microsoft.com/office/drawing/2016/5/10/chartex" xmlns:cx5="http://schemas.microsoft.com/office/drawing/2016/5/11/chartex" xmlns:cx6="http://schemas.microsoft.com/office/drawing/2016/5/12/chartex" xmlns:cx7="http://schemas.microsoft.com/office/drawing/2016/5/13/chartex" xmlns:cx8="http://schemas.microsoft.com/office/drawing/2016/5/14/chartex" xmlns:mc="http://schemas.openxmlformats.org/markup-compatibility/2006" xmlns:aink="http://schemas.microsoft.com/office/drawing/2016/ink" xmlns:am3d="http://schemas.microsoft.com/office/drawing/2017/model3d" xmlns:o="urn:schemas-microsoft-com:office:office" xmlns:r="http://schemas.openxmlformats.org/officeDocument/2006/relationships" xmlns:m="http://schemas.openxmlformats.org/officeDocument/2006/math" xmlns:v="urn:schemas-microsoft-com:vml" xmlns:wp14="http://schemas.microsoft.com/office/word/2010/wordprocessingDrawing" xmlns:wp="http://schemas.openxmlformats.org/drawingml/2006/wordprocessingDrawing" xmlns:w10="urn:schemas-microsoft-com:office:word" xmlns:w="http://schemas.openxmlformats.org/wordprocessingml/2006/main" xmlns:w14="http://schemas.microsoft.com/office/word/2010/wordml" xmlns:w15="http://schemas.microsoft.com/office/word/2012/wordml" xmlns:w16cid="http://schemas.microsoft.com/office/word/2016/wordml/cid" xmlns:w16se="http://schemas.microsoft.com/office/word/2015/wordml/symex" xmlns:wpg="http://schemas.microsoft.com/office/word/2010/wordprocessingGroup" xmlns:wpi="http://schemas.microsoft.com/office/word/2010/wordprocessingInk" xmlns:wne="http://schemas.microsoft.com/office/word/2006/wordml" xmlns:wps="http://schemas.microsoft.com/office/word/2010/wordprocessingShape" mc:Ignorable="w14 w15 w16se w16cid wp14">
-  <w:abstractNum w:abstractNumId="0" w15:restartNumberingAfterBreak="0">
+<w:numbering xmlns:wpc="http://schemas.microsoft.com/office/word/2010/wordprocessingCanvas" xmlns:mc="http://schemas.openxmlformats.org/markup-compatibility/2006" xmlns:o="urn:schemas-microsoft-com:office:office" xmlns:r="http://schemas.openxmlformats.org/officeDocument/2006/relationships" xmlns:m="http://schemas.openxmlformats.org/officeDocument/2006/math" xmlns:v="urn:schemas-microsoft-com:vml" xmlns:wp14="http://schemas.microsoft.com/office/word/2010/wordprocessingDrawing" xmlns:wp="http://schemas.openxmlformats.org/drawingml/2006/wordprocessingDrawing" xmlns:w10="urn:schemas-microsoft-com:office:word" xmlns:w="http://schemas.openxmlformats.org/wordprocessingml/2006/main" xmlns:w14="http://schemas.microsoft.com/office/word/2010/wordml" xmlns:wpg="http://schemas.microsoft.com/office/word/2010/wordprocessingGroup" xmlns:wpi="http://schemas.microsoft.com/office/word/2010/wordprocessingInk" xmlns:wne="http://schemas.microsoft.com/office/word/2006/wordml" xmlns:wps="http://schemas.microsoft.com/office/word/2010/wordprocessingShape" mc:Ignorable="w14 wp14">
+  <w:abstractNum w:abstractNumId="0">
     <w:nsid w:val="0ACA175B"/>
     <w:multiLevelType w:val="hybridMultilevel"/>
     <w:tmpl w:val="5950D8E6"/>
@@ -15276,7 +14787,7 @@
       </w:rPr>
     </w:lvl>
   </w:abstractNum>
-  <w:abstractNum w:abstractNumId="1" w15:restartNumberingAfterBreak="0">
+  <w:abstractNum w:abstractNumId="1">
     <w:nsid w:val="0F8400B7"/>
     <w:multiLevelType w:val="hybridMultilevel"/>
     <w:tmpl w:val="05E4632E"/>
@@ -15365,7 +14876,7 @@
       </w:pPr>
     </w:lvl>
   </w:abstractNum>
-  <w:abstractNum w:abstractNumId="2" w15:restartNumberingAfterBreak="0">
+  <w:abstractNum w:abstractNumId="2">
     <w:nsid w:val="13A84581"/>
     <w:multiLevelType w:val="hybridMultilevel"/>
     <w:tmpl w:val="D4182538"/>
@@ -15478,7 +14989,7 @@
       </w:rPr>
     </w:lvl>
   </w:abstractNum>
-  <w:abstractNum w:abstractNumId="3" w15:restartNumberingAfterBreak="0">
+  <w:abstractNum w:abstractNumId="3">
     <w:nsid w:val="21CA6B7D"/>
     <w:multiLevelType w:val="multilevel"/>
     <w:tmpl w:val="E772C104"/>
@@ -15627,7 +15138,7 @@
       </w:rPr>
     </w:lvl>
   </w:abstractNum>
-  <w:abstractNum w:abstractNumId="4" w15:restartNumberingAfterBreak="0">
+  <w:abstractNum w:abstractNumId="4">
     <w:nsid w:val="24A21397"/>
     <w:multiLevelType w:val="hybridMultilevel"/>
     <w:tmpl w:val="5BA2DD14"/>
@@ -15740,7 +15251,7 @@
       </w:rPr>
     </w:lvl>
   </w:abstractNum>
-  <w:abstractNum w:abstractNumId="5" w15:restartNumberingAfterBreak="0">
+  <w:abstractNum w:abstractNumId="5">
     <w:nsid w:val="27F63C1E"/>
     <w:multiLevelType w:val="hybridMultilevel"/>
     <w:tmpl w:val="2D081532"/>
@@ -15853,7 +15364,7 @@
       </w:rPr>
     </w:lvl>
   </w:abstractNum>
-  <w:abstractNum w:abstractNumId="6" w15:restartNumberingAfterBreak="0">
+  <w:abstractNum w:abstractNumId="6">
     <w:nsid w:val="2D196124"/>
     <w:multiLevelType w:val="hybridMultilevel"/>
     <w:tmpl w:val="E2323EC8"/>
@@ -15966,7 +15477,7 @@
       </w:rPr>
     </w:lvl>
   </w:abstractNum>
-  <w:abstractNum w:abstractNumId="7" w15:restartNumberingAfterBreak="0">
+  <w:abstractNum w:abstractNumId="7">
     <w:nsid w:val="2E8679AB"/>
     <w:multiLevelType w:val="hybridMultilevel"/>
     <w:tmpl w:val="BA608984"/>
@@ -16079,7 +15590,7 @@
       </w:rPr>
     </w:lvl>
   </w:abstractNum>
-  <w:abstractNum w:abstractNumId="8" w15:restartNumberingAfterBreak="0">
+  <w:abstractNum w:abstractNumId="8">
     <w:nsid w:val="2F4A6312"/>
     <w:multiLevelType w:val="hybridMultilevel"/>
     <w:tmpl w:val="96164A78"/>
@@ -16168,7 +15679,7 @@
       </w:pPr>
     </w:lvl>
   </w:abstractNum>
-  <w:abstractNum w:abstractNumId="9" w15:restartNumberingAfterBreak="0">
+  <w:abstractNum w:abstractNumId="9">
     <w:nsid w:val="37E457CA"/>
     <w:multiLevelType w:val="hybridMultilevel"/>
     <w:tmpl w:val="424E3CBE"/>
@@ -16281,7 +15792,7 @@
       </w:rPr>
     </w:lvl>
   </w:abstractNum>
-  <w:abstractNum w:abstractNumId="10" w15:restartNumberingAfterBreak="0">
+  <w:abstractNum w:abstractNumId="10">
     <w:nsid w:val="45187BF9"/>
     <w:multiLevelType w:val="hybridMultilevel"/>
     <w:tmpl w:val="932EE9A8"/>
@@ -16394,7 +15905,7 @@
       </w:rPr>
     </w:lvl>
   </w:abstractNum>
-  <w:abstractNum w:abstractNumId="11" w15:restartNumberingAfterBreak="0">
+  <w:abstractNum w:abstractNumId="11">
     <w:nsid w:val="479B5613"/>
     <w:multiLevelType w:val="hybridMultilevel"/>
     <w:tmpl w:val="E7FE7718"/>
@@ -16483,7 +15994,7 @@
       </w:pPr>
     </w:lvl>
   </w:abstractNum>
-  <w:abstractNum w:abstractNumId="12" w15:restartNumberingAfterBreak="0">
+  <w:abstractNum w:abstractNumId="12">
     <w:nsid w:val="4F89724D"/>
     <w:multiLevelType w:val="hybridMultilevel"/>
     <w:tmpl w:val="7AB601BA"/>
@@ -16596,7 +16107,7 @@
       </w:rPr>
     </w:lvl>
   </w:abstractNum>
-  <w:abstractNum w:abstractNumId="13" w15:restartNumberingAfterBreak="0">
+  <w:abstractNum w:abstractNumId="13">
     <w:nsid w:val="568F6295"/>
     <w:multiLevelType w:val="hybridMultilevel"/>
     <w:tmpl w:val="6FF206E8"/>
@@ -16709,7 +16220,7 @@
       </w:rPr>
     </w:lvl>
   </w:abstractNum>
-  <w:abstractNum w:abstractNumId="14" w15:restartNumberingAfterBreak="0">
+  <w:abstractNum w:abstractNumId="14">
     <w:nsid w:val="56D02481"/>
     <w:multiLevelType w:val="hybridMultilevel"/>
     <w:tmpl w:val="334AEF8C"/>
@@ -16822,7 +16333,7 @@
       </w:rPr>
     </w:lvl>
   </w:abstractNum>
-  <w:abstractNum w:abstractNumId="15" w15:restartNumberingAfterBreak="0">
+  <w:abstractNum w:abstractNumId="15">
     <w:nsid w:val="60991853"/>
     <w:multiLevelType w:val="hybridMultilevel"/>
     <w:tmpl w:val="BB5AF7B6"/>
@@ -16935,7 +16446,7 @@
       </w:rPr>
     </w:lvl>
   </w:abstractNum>
-  <w:abstractNum w:abstractNumId="16" w15:restartNumberingAfterBreak="0">
+  <w:abstractNum w:abstractNumId="16">
     <w:nsid w:val="6A2A10CF"/>
     <w:multiLevelType w:val="hybridMultilevel"/>
     <w:tmpl w:val="29E6EA8C"/>
@@ -17048,7 +16559,7 @@
       </w:rPr>
     </w:lvl>
   </w:abstractNum>
-  <w:abstractNum w:abstractNumId="17" w15:restartNumberingAfterBreak="0">
+  <w:abstractNum w:abstractNumId="17">
     <w:nsid w:val="6B7416B2"/>
     <w:multiLevelType w:val="multilevel"/>
     <w:tmpl w:val="BBC06AE2"/>
@@ -17161,7 +16672,7 @@
       </w:pPr>
     </w:lvl>
   </w:abstractNum>
-  <w:abstractNum w:abstractNumId="18" w15:restartNumberingAfterBreak="0">
+  <w:abstractNum w:abstractNumId="18">
     <w:nsid w:val="6D842402"/>
     <w:multiLevelType w:val="hybridMultilevel"/>
     <w:tmpl w:val="610A5620"/>
@@ -17273,7 +16784,7 @@
       </w:rPr>
     </w:lvl>
   </w:abstractNum>
-  <w:abstractNum w:abstractNumId="19" w15:restartNumberingAfterBreak="0">
+  <w:abstractNum w:abstractNumId="19">
     <w:nsid w:val="78BF1732"/>
     <w:multiLevelType w:val="hybridMultilevel"/>
     <w:tmpl w:val="8C5C2C3A"/>
@@ -17385,7 +16896,7 @@
       </w:rPr>
     </w:lvl>
   </w:abstractNum>
-  <w:abstractNum w:abstractNumId="20" w15:restartNumberingAfterBreak="0">
+  <w:abstractNum w:abstractNumId="20">
     <w:nsid w:val="7C760B28"/>
     <w:multiLevelType w:val="hybridMultilevel"/>
     <w:tmpl w:val="518E1472"/>
@@ -17565,7 +17076,7 @@
 </file>
 
 <file path=word/styles.xml><?xml version="1.0" encoding="utf-8"?>
-<w:styles xmlns:mc="http://schemas.openxmlformats.org/markup-compatibility/2006" xmlns:r="http://schemas.openxmlformats.org/officeDocument/2006/relationships" xmlns:w="http://schemas.openxmlformats.org/wordprocessingml/2006/main" xmlns:w14="http://schemas.microsoft.com/office/word/2010/wordml" xmlns:w15="http://schemas.microsoft.com/office/word/2012/wordml" xmlns:w16cid="http://schemas.microsoft.com/office/word/2016/wordml/cid" xmlns:w16se="http://schemas.microsoft.com/office/word/2015/wordml/symex" mc:Ignorable="w14 w15 w16se w16cid">
+<w:styles xmlns:mc="http://schemas.openxmlformats.org/markup-compatibility/2006" xmlns:r="http://schemas.openxmlformats.org/officeDocument/2006/relationships" xmlns:w="http://schemas.openxmlformats.org/wordprocessingml/2006/main" xmlns:w14="http://schemas.microsoft.com/office/word/2010/wordml" mc:Ignorable="w14">
   <w:docDefaults>
     <w:rPrDefault>
       <w:rPr>
@@ -17581,379 +17092,686 @@
       </w:pPr>
     </w:pPrDefault>
   </w:docDefaults>
-  <w:latentStyles w:defLockedState="0" w:defUIPriority="99" w:defSemiHidden="0" w:defUnhideWhenUsed="0" w:defQFormat="0" w:count="376">
-    <w:lsdException w:name="Normal" w:uiPriority="0" w:qFormat="1"/>
-    <w:lsdException w:name="heading 1" w:uiPriority="9" w:qFormat="1"/>
-    <w:lsdException w:name="heading 2" w:semiHidden="1" w:uiPriority="9" w:unhideWhenUsed="1" w:qFormat="1"/>
-    <w:lsdException w:name="heading 3" w:semiHidden="1" w:uiPriority="9" w:unhideWhenUsed="1" w:qFormat="1"/>
-    <w:lsdException w:name="heading 4" w:semiHidden="1" w:uiPriority="9" w:unhideWhenUsed="1" w:qFormat="1"/>
-    <w:lsdException w:name="heading 5" w:semiHidden="1" w:uiPriority="9" w:unhideWhenUsed="1" w:qFormat="1"/>
-    <w:lsdException w:name="heading 6" w:semiHidden="1" w:uiPriority="9" w:unhideWhenUsed="1" w:qFormat="1"/>
-    <w:lsdException w:name="heading 7" w:semiHidden="1" w:uiPriority="9" w:unhideWhenUsed="1" w:qFormat="1"/>
-    <w:lsdException w:name="heading 8" w:semiHidden="1" w:uiPriority="9" w:unhideWhenUsed="1" w:qFormat="1"/>
-    <w:lsdException w:name="heading 9" w:semiHidden="1" w:uiPriority="9" w:unhideWhenUsed="1" w:qFormat="1"/>
-    <w:lsdException w:name="index 1" w:semiHidden="1" w:unhideWhenUsed="1"/>
-    <w:lsdException w:name="index 2" w:semiHidden="1" w:unhideWhenUsed="1"/>
-    <w:lsdException w:name="index 3" w:semiHidden="1" w:unhideWhenUsed="1"/>
-    <w:lsdException w:name="index 4" w:semiHidden="1" w:unhideWhenUsed="1"/>
-    <w:lsdException w:name="index 5" w:semiHidden="1" w:unhideWhenUsed="1"/>
-    <w:lsdException w:name="index 6" w:semiHidden="1" w:unhideWhenUsed="1"/>
-    <w:lsdException w:name="index 7" w:semiHidden="1" w:unhideWhenUsed="1"/>
-    <w:lsdException w:name="index 8" w:semiHidden="1" w:unhideWhenUsed="1"/>
-    <w:lsdException w:name="index 9" w:semiHidden="1" w:unhideWhenUsed="1"/>
-    <w:lsdException w:name="toc 1" w:semiHidden="1" w:uiPriority="39" w:unhideWhenUsed="1"/>
-    <w:lsdException w:name="toc 2" w:semiHidden="1" w:uiPriority="39" w:unhideWhenUsed="1"/>
-    <w:lsdException w:name="toc 3" w:semiHidden="1" w:uiPriority="39" w:unhideWhenUsed="1"/>
-    <w:lsdException w:name="toc 4" w:semiHidden="1" w:uiPriority="39" w:unhideWhenUsed="1"/>
-    <w:lsdException w:name="toc 5" w:semiHidden="1" w:uiPriority="39" w:unhideWhenUsed="1"/>
-    <w:lsdException w:name="toc 6" w:semiHidden="1" w:uiPriority="39" w:unhideWhenUsed="1"/>
-    <w:lsdException w:name="toc 7" w:semiHidden="1" w:uiPriority="39" w:unhideWhenUsed="1"/>
-    <w:lsdException w:name="toc 8" w:semiHidden="1" w:uiPriority="39" w:unhideWhenUsed="1"/>
-    <w:lsdException w:name="toc 9" w:semiHidden="1" w:uiPriority="39" w:unhideWhenUsed="1"/>
-    <w:lsdException w:name="Normal Indent" w:semiHidden="1" w:unhideWhenUsed="1"/>
-    <w:lsdException w:name="footnote text" w:semiHidden="1" w:unhideWhenUsed="1"/>
-    <w:lsdException w:name="annotation text" w:semiHidden="1" w:unhideWhenUsed="1"/>
-    <w:lsdException w:name="header" w:semiHidden="1" w:unhideWhenUsed="1"/>
-    <w:lsdException w:name="footer" w:semiHidden="1" w:unhideWhenUsed="1"/>
-    <w:lsdException w:name="index heading" w:semiHidden="1" w:unhideWhenUsed="1"/>
-    <w:lsdException w:name="caption" w:semiHidden="1" w:uiPriority="35" w:unhideWhenUsed="1" w:qFormat="1"/>
-    <w:lsdException w:name="table of figures" w:semiHidden="1" w:unhideWhenUsed="1"/>
-    <w:lsdException w:name="envelope address" w:semiHidden="1" w:unhideWhenUsed="1"/>
-    <w:lsdException w:name="envelope return" w:semiHidden="1" w:unhideWhenUsed="1"/>
-    <w:lsdException w:name="footnote reference" w:semiHidden="1" w:unhideWhenUsed="1"/>
-    <w:lsdException w:name="annotation reference" w:semiHidden="1" w:unhideWhenUsed="1"/>
-    <w:lsdException w:name="line number" w:semiHidden="1" w:unhideWhenUsed="1"/>
-    <w:lsdException w:name="page number" w:semiHidden="1" w:unhideWhenUsed="1"/>
-    <w:lsdException w:name="endnote reference" w:semiHidden="1" w:unhideWhenUsed="1"/>
-    <w:lsdException w:name="endnote text" w:semiHidden="1" w:unhideWhenUsed="1"/>
-    <w:lsdException w:name="table of authorities" w:semiHidden="1" w:unhideWhenUsed="1"/>
-    <w:lsdException w:name="macro" w:semiHidden="1" w:unhideWhenUsed="1"/>
-    <w:lsdException w:name="toa heading" w:semiHidden="1" w:unhideWhenUsed="1"/>
-    <w:lsdException w:name="List" w:semiHidden="1" w:unhideWhenUsed="1"/>
-    <w:lsdException w:name="List Bullet" w:semiHidden="1" w:unhideWhenUsed="1"/>
-    <w:lsdException w:name="List Number" w:semiHidden="1" w:unhideWhenUsed="1"/>
-    <w:lsdException w:name="List 2" w:semiHidden="1" w:unhideWhenUsed="1"/>
-    <w:lsdException w:name="List 3" w:semiHidden="1" w:unhideWhenUsed="1"/>
-    <w:lsdException w:name="List 4" w:semiHidden="1" w:unhideWhenUsed="1"/>
-    <w:lsdException w:name="List 5" w:semiHidden="1" w:unhideWhenUsed="1"/>
-    <w:lsdException w:name="List Bullet 2" w:semiHidden="1" w:unhideWhenUsed="1"/>
-    <w:lsdException w:name="List Bullet 3" w:semiHidden="1" w:unhideWhenUsed="1"/>
-    <w:lsdException w:name="List Bullet 4" w:semiHidden="1" w:unhideWhenUsed="1"/>
-    <w:lsdException w:name="List Bullet 5" w:semiHidden="1" w:unhideWhenUsed="1"/>
-    <w:lsdException w:name="List Number 2" w:semiHidden="1" w:unhideWhenUsed="1"/>
-    <w:lsdException w:name="List Number 3" w:semiHidden="1" w:unhideWhenUsed="1"/>
-    <w:lsdException w:name="List Number 4" w:semiHidden="1" w:unhideWhenUsed="1"/>
-    <w:lsdException w:name="List Number 5" w:semiHidden="1" w:unhideWhenUsed="1"/>
-    <w:lsdException w:name="Title" w:uiPriority="10" w:qFormat="1"/>
-    <w:lsdException w:name="Closing" w:semiHidden="1" w:unhideWhenUsed="1"/>
-    <w:lsdException w:name="Signature" w:semiHidden="1" w:unhideWhenUsed="1"/>
-    <w:lsdException w:name="Default Paragraph Font" w:semiHidden="1" w:uiPriority="1" w:unhideWhenUsed="1"/>
-    <w:lsdException w:name="Body Text" w:semiHidden="1" w:unhideWhenUsed="1"/>
-    <w:lsdException w:name="Body Text Indent" w:semiHidden="1" w:unhideWhenUsed="1"/>
-    <w:lsdException w:name="List Continue" w:semiHidden="1" w:unhideWhenUsed="1"/>
-    <w:lsdException w:name="List Continue 2" w:semiHidden="1" w:unhideWhenUsed="1"/>
-    <w:lsdException w:name="List Continue 3" w:semiHidden="1" w:unhideWhenUsed="1"/>
-    <w:lsdException w:name="List Continue 4" w:semiHidden="1" w:unhideWhenUsed="1"/>
-    <w:lsdException w:name="List Continue 5" w:semiHidden="1" w:unhideWhenUsed="1"/>
-    <w:lsdException w:name="Message Header" w:semiHidden="1" w:unhideWhenUsed="1"/>
-    <w:lsdException w:name="Subtitle" w:uiPriority="11" w:qFormat="1"/>
-    <w:lsdException w:name="Salutation" w:semiHidden="1" w:unhideWhenUsed="1"/>
-    <w:lsdException w:name="Date" w:semiHidden="1" w:unhideWhenUsed="1"/>
-    <w:lsdException w:name="Body Text First Indent" w:semiHidden="1" w:unhideWhenUsed="1"/>
-    <w:lsdException w:name="Body Text First Indent 2" w:semiHidden="1" w:unhideWhenUsed="1"/>
-    <w:lsdException w:name="Note Heading" w:semiHidden="1" w:unhideWhenUsed="1"/>
-    <w:lsdException w:name="Body Text 2" w:semiHidden="1" w:unhideWhenUsed="1"/>
-    <w:lsdException w:name="Body Text 3" w:semiHidden="1" w:unhideWhenUsed="1"/>
-    <w:lsdException w:name="Body Text Indent 2" w:semiHidden="1" w:unhideWhenUsed="1"/>
-    <w:lsdException w:name="Body Text Indent 3" w:semiHidden="1" w:unhideWhenUsed="1"/>
-    <w:lsdException w:name="Block Text" w:semiHidden="1" w:unhideWhenUsed="1"/>
-    <w:lsdException w:name="Hyperlink" w:semiHidden="1" w:unhideWhenUsed="1"/>
-    <w:lsdException w:name="FollowedHyperlink" w:semiHidden="1" w:unhideWhenUsed="1"/>
-    <w:lsdException w:name="Strong" w:uiPriority="22" w:qFormat="1"/>
-    <w:lsdException w:name="Emphasis" w:uiPriority="20" w:qFormat="1"/>
-    <w:lsdException w:name="Document Map" w:semiHidden="1" w:unhideWhenUsed="1"/>
-    <w:lsdException w:name="Plain Text" w:semiHidden="1" w:unhideWhenUsed="1"/>
-    <w:lsdException w:name="E-mail Signature" w:semiHidden="1" w:unhideWhenUsed="1"/>
-    <w:lsdException w:name="HTML Top of Form" w:semiHidden="1" w:unhideWhenUsed="1"/>
-    <w:lsdException w:name="HTML Bottom of Form" w:semiHidden="1" w:unhideWhenUsed="1"/>
-    <w:lsdException w:name="Normal (Web)" w:semiHidden="1" w:unhideWhenUsed="1"/>
-    <w:lsdException w:name="HTML Acronym" w:semiHidden="1" w:unhideWhenUsed="1"/>
-    <w:lsdException w:name="HTML Address" w:semiHidden="1" w:unhideWhenUsed="1"/>
-    <w:lsdException w:name="HTML Cite" w:semiHidden="1" w:unhideWhenUsed="1"/>
-    <w:lsdException w:name="HTML Code" w:semiHidden="1" w:unhideWhenUsed="1"/>
-    <w:lsdException w:name="HTML Definition" w:semiHidden="1" w:unhideWhenUsed="1"/>
-    <w:lsdException w:name="HTML Keyboard" w:semiHidden="1" w:unhideWhenUsed="1"/>
-    <w:lsdException w:name="HTML Preformatted" w:semiHidden="1" w:unhideWhenUsed="1"/>
-    <w:lsdException w:name="HTML Sample" w:semiHidden="1" w:unhideWhenUsed="1"/>
-    <w:lsdException w:name="HTML Typewriter" w:semiHidden="1" w:unhideWhenUsed="1"/>
-    <w:lsdException w:name="HTML Variable" w:semiHidden="1" w:unhideWhenUsed="1"/>
-    <w:lsdException w:name="annotation subject" w:semiHidden="1" w:unhideWhenUsed="1"/>
-    <w:lsdException w:name="No List" w:semiHidden="1" w:unhideWhenUsed="1"/>
-    <w:lsdException w:name="Outline List 1" w:semiHidden="1" w:unhideWhenUsed="1"/>
-    <w:lsdException w:name="Outline List 2" w:semiHidden="1" w:unhideWhenUsed="1"/>
-    <w:lsdException w:name="Outline List 3" w:semiHidden="1" w:unhideWhenUsed="1"/>
-    <w:lsdException w:name="Table Simple 1" w:semiHidden="1" w:unhideWhenUsed="1"/>
-    <w:lsdException w:name="Table Simple 2" w:semiHidden="1" w:unhideWhenUsed="1"/>
-    <w:lsdException w:name="Table Simple 3" w:semiHidden="1" w:unhideWhenUsed="1"/>
-    <w:lsdException w:name="Table Classic 1" w:semiHidden="1" w:unhideWhenUsed="1"/>
-    <w:lsdException w:name="Table Classic 2" w:semiHidden="1" w:unhideWhenUsed="1"/>
-    <w:lsdException w:name="Table Classic 3" w:semiHidden="1" w:unhideWhenUsed="1"/>
-    <w:lsdException w:name="Table Classic 4" w:semiHidden="1" w:unhideWhenUsed="1"/>
-    <w:lsdException w:name="Table Colorful 1" w:semiHidden="1" w:unhideWhenUsed="1"/>
-    <w:lsdException w:name="Table Colorful 2" w:semiHidden="1" w:unhideWhenUsed="1"/>
-    <w:lsdException w:name="Table Colorful 3" w:semiHidden="1" w:unhideWhenUsed="1"/>
-    <w:lsdException w:name="Table Columns 1" w:semiHidden="1" w:unhideWhenUsed="1"/>
-    <w:lsdException w:name="Table Columns 2" w:semiHidden="1" w:unhideWhenUsed="1"/>
-    <w:lsdException w:name="Table Columns 3" w:semiHidden="1" w:unhideWhenUsed="1"/>
-    <w:lsdException w:name="Table Columns 4" w:semiHidden="1" w:unhideWhenUsed="1"/>
-    <w:lsdException w:name="Table Columns 5" w:semiHidden="1" w:unhideWhenUsed="1"/>
-    <w:lsdException w:name="Table Grid 1" w:semiHidden="1" w:unhideWhenUsed="1"/>
-    <w:lsdException w:name="Table Grid 2" w:semiHidden="1" w:unhideWhenUsed="1"/>
-    <w:lsdException w:name="Table Grid 3" w:semiHidden="1" w:unhideWhenUsed="1"/>
-    <w:lsdException w:name="Table Grid 4" w:semiHidden="1" w:unhideWhenUsed="1"/>
-    <w:lsdException w:name="Table Grid 5" w:semiHidden="1" w:unhideWhenUsed="1"/>
-    <w:lsdException w:name="Table Grid 6" w:semiHidden="1" w:unhideWhenUsed="1"/>
-    <w:lsdException w:name="Table Grid 7" w:semiHidden="1" w:unhideWhenUsed="1"/>
-    <w:lsdException w:name="Table Grid 8" w:semiHidden="1" w:unhideWhenUsed="1"/>
-    <w:lsdException w:name="Table List 1" w:semiHidden="1" w:unhideWhenUsed="1"/>
-    <w:lsdException w:name="Table List 2" w:semiHidden="1" w:unhideWhenUsed="1"/>
-    <w:lsdException w:name="Table List 3" w:semiHidden="1" w:unhideWhenUsed="1"/>
-    <w:lsdException w:name="Table List 4" w:semiHidden="1" w:unhideWhenUsed="1"/>
-    <w:lsdException w:name="Table List 5" w:semiHidden="1" w:unhideWhenUsed="1"/>
-    <w:lsdException w:name="Table List 6" w:semiHidden="1" w:unhideWhenUsed="1"/>
-    <w:lsdException w:name="Table List 7" w:semiHidden="1" w:unhideWhenUsed="1"/>
-    <w:lsdException w:name="Table List 8" w:semiHidden="1" w:unhideWhenUsed="1"/>
-    <w:lsdException w:name="Table 3D effects 1" w:semiHidden="1" w:unhideWhenUsed="1"/>
-    <w:lsdException w:name="Table 3D effects 2" w:semiHidden="1" w:unhideWhenUsed="1"/>
-    <w:lsdException w:name="Table 3D effects 3" w:semiHidden="1" w:unhideWhenUsed="1"/>
-    <w:lsdException w:name="Table Contemporary" w:semiHidden="1" w:unhideWhenUsed="1"/>
-    <w:lsdException w:name="Table Elegant" w:semiHidden="1" w:unhideWhenUsed="1"/>
-    <w:lsdException w:name="Table Professional" w:semiHidden="1" w:unhideWhenUsed="1"/>
-    <w:lsdException w:name="Table Subtle 2" w:semiHidden="1" w:unhideWhenUsed="1"/>
-    <w:lsdException w:name="Table Web 1" w:semiHidden="1" w:unhideWhenUsed="1"/>
-    <w:lsdException w:name="Balloon Text" w:semiHidden="1" w:unhideWhenUsed="1"/>
-    <w:lsdException w:name="Table Grid" w:uiPriority="59"/>
-    <w:lsdException w:name="Table Theme" w:semiHidden="1" w:unhideWhenUsed="1"/>
-    <w:lsdException w:name="Placeholder Text" w:semiHidden="1"/>
-    <w:lsdException w:name="No Spacing" w:uiPriority="1" w:qFormat="1"/>
-    <w:lsdException w:name="Light Shading" w:uiPriority="60"/>
-    <w:lsdException w:name="Light List" w:uiPriority="61"/>
-    <w:lsdException w:name="Light Grid" w:uiPriority="62"/>
-    <w:lsdException w:name="Medium Shading 1" w:uiPriority="63"/>
-    <w:lsdException w:name="Medium Shading 2" w:uiPriority="64"/>
-    <w:lsdException w:name="Medium List 1" w:uiPriority="65"/>
-    <w:lsdException w:name="Medium List 2" w:uiPriority="66"/>
-    <w:lsdException w:name="Medium Grid 1" w:uiPriority="67"/>
-    <w:lsdException w:name="Medium Grid 2" w:uiPriority="68"/>
-    <w:lsdException w:name="Medium Grid 3" w:uiPriority="69"/>
-    <w:lsdException w:name="Dark List" w:uiPriority="70"/>
-    <w:lsdException w:name="Colorful Shading" w:uiPriority="71"/>
-    <w:lsdException w:name="Colorful List" w:uiPriority="72"/>
-    <w:lsdException w:name="Colorful Grid" w:uiPriority="73"/>
-    <w:lsdException w:name="Light Shading Accent 1" w:uiPriority="60"/>
-    <w:lsdException w:name="Light List Accent 1" w:uiPriority="61"/>
-    <w:lsdException w:name="Light Grid Accent 1" w:uiPriority="62"/>
-    <w:lsdException w:name="Medium Shading 1 Accent 1" w:uiPriority="63"/>
-    <w:lsdException w:name="Medium Shading 2 Accent 1" w:uiPriority="64"/>
-    <w:lsdException w:name="Medium List 1 Accent 1" w:uiPriority="65"/>
-    <w:lsdException w:name="Revision" w:semiHidden="1"/>
-    <w:lsdException w:name="List Paragraph" w:uiPriority="34" w:qFormat="1"/>
-    <w:lsdException w:name="Quote" w:uiPriority="29" w:qFormat="1"/>
-    <w:lsdException w:name="Intense Quote" w:uiPriority="30" w:qFormat="1"/>
-    <w:lsdException w:name="Medium List 2 Accent 1" w:uiPriority="66"/>
-    <w:lsdException w:name="Medium Grid 1 Accent 1" w:uiPriority="67"/>
-    <w:lsdException w:name="Medium Grid 2 Accent 1" w:uiPriority="68"/>
-    <w:lsdException w:name="Medium Grid 3 Accent 1" w:uiPriority="69"/>
-    <w:lsdException w:name="Dark List Accent 1" w:uiPriority="70"/>
-    <w:lsdException w:name="Colorful Shading Accent 1" w:uiPriority="71"/>
-    <w:lsdException w:name="Colorful List Accent 1" w:uiPriority="72"/>
-    <w:lsdException w:name="Colorful Grid Accent 1" w:uiPriority="73"/>
-    <w:lsdException w:name="Light Shading Accent 2" w:uiPriority="60"/>
-    <w:lsdException w:name="Light List Accent 2" w:uiPriority="61"/>
-    <w:lsdException w:name="Light Grid Accent 2" w:uiPriority="62"/>
-    <w:lsdException w:name="Medium Shading 1 Accent 2" w:uiPriority="63"/>
-    <w:lsdException w:name="Medium Shading 2 Accent 2" w:uiPriority="64"/>
-    <w:lsdException w:name="Medium List 1 Accent 2" w:uiPriority="65"/>
-    <w:lsdException w:name="Medium List 2 Accent 2" w:uiPriority="66"/>
-    <w:lsdException w:name="Medium Grid 1 Accent 2" w:uiPriority="67"/>
-    <w:lsdException w:name="Medium Grid 2 Accent 2" w:uiPriority="68"/>
-    <w:lsdException w:name="Medium Grid 3 Accent 2" w:uiPriority="69"/>
-    <w:lsdException w:name="Dark List Accent 2" w:uiPriority="70"/>
-    <w:lsdException w:name="Colorful Shading Accent 2" w:uiPriority="71"/>
-    <w:lsdException w:name="Colorful List Accent 2" w:uiPriority="72"/>
-    <w:lsdException w:name="Colorful Grid Accent 2" w:uiPriority="73"/>
-    <w:lsdException w:name="Light Shading Accent 3" w:uiPriority="60"/>
-    <w:lsdException w:name="Light List Accent 3" w:uiPriority="61"/>
-    <w:lsdException w:name="Light Grid Accent 3" w:uiPriority="62"/>
-    <w:lsdException w:name="Medium Shading 1 Accent 3" w:uiPriority="63"/>
-    <w:lsdException w:name="Medium Shading 2 Accent 3" w:uiPriority="64"/>
-    <w:lsdException w:name="Medium List 1 Accent 3" w:uiPriority="65"/>
-    <w:lsdException w:name="Medium List 2 Accent 3" w:uiPriority="66"/>
-    <w:lsdException w:name="Medium Grid 1 Accent 3" w:uiPriority="67"/>
-    <w:lsdException w:name="Medium Grid 2 Accent 3" w:uiPriority="68"/>
-    <w:lsdException w:name="Medium Grid 3 Accent 3" w:uiPriority="69"/>
-    <w:lsdException w:name="Dark List Accent 3" w:uiPriority="70"/>
-    <w:lsdException w:name="Colorful Shading Accent 3" w:uiPriority="71"/>
-    <w:lsdException w:name="Colorful List Accent 3" w:uiPriority="72"/>
-    <w:lsdException w:name="Colorful Grid Accent 3" w:uiPriority="73"/>
-    <w:lsdException w:name="Light Shading Accent 4" w:uiPriority="60"/>
-    <w:lsdException w:name="Light List Accent 4" w:uiPriority="61"/>
-    <w:lsdException w:name="Light Grid Accent 4" w:uiPriority="62"/>
-    <w:lsdException w:name="Medium Shading 1 Accent 4" w:uiPriority="63"/>
-    <w:lsdException w:name="Medium Shading 2 Accent 4" w:uiPriority="64"/>
-    <w:lsdException w:name="Medium List 1 Accent 4" w:uiPriority="65"/>
-    <w:lsdException w:name="Medium List 2 Accent 4" w:uiPriority="66"/>
-    <w:lsdException w:name="Medium Grid 1 Accent 4" w:uiPriority="67"/>
-    <w:lsdException w:name="Medium Grid 2 Accent 4" w:uiPriority="68"/>
-    <w:lsdException w:name="Medium Grid 3 Accent 4" w:uiPriority="69"/>
-    <w:lsdException w:name="Dark List Accent 4" w:uiPriority="70"/>
-    <w:lsdException w:name="Colorful Shading Accent 4" w:uiPriority="71"/>
-    <w:lsdException w:name="Colorful List Accent 4" w:uiPriority="72"/>
-    <w:lsdException w:name="Colorful Grid Accent 4" w:uiPriority="73"/>
-    <w:lsdException w:name="Light Shading Accent 5" w:uiPriority="60"/>
-    <w:lsdException w:name="Light List Accent 5" w:uiPriority="61"/>
-    <w:lsdException w:name="Light Grid Accent 5" w:uiPriority="62"/>
-    <w:lsdException w:name="Medium Shading 1 Accent 5" w:uiPriority="63"/>
-    <w:lsdException w:name="Medium Shading 2 Accent 5" w:uiPriority="64"/>
-    <w:lsdException w:name="Medium List 1 Accent 5" w:uiPriority="65"/>
-    <w:lsdException w:name="Medium List 2 Accent 5" w:uiPriority="66"/>
-    <w:lsdException w:name="Medium Grid 1 Accent 5" w:uiPriority="67"/>
-    <w:lsdException w:name="Medium Grid 2 Accent 5" w:uiPriority="68"/>
-    <w:lsdException w:name="Medium Grid 3 Accent 5" w:uiPriority="69"/>
-    <w:lsdException w:name="Dark List Accent 5" w:uiPriority="70"/>
-    <w:lsdException w:name="Colorful Shading Accent 5" w:uiPriority="71"/>
-    <w:lsdException w:name="Colorful List Accent 5" w:uiPriority="72"/>
-    <w:lsdException w:name="Colorful Grid Accent 5" w:uiPriority="73"/>
-    <w:lsdException w:name="Light Shading Accent 6" w:uiPriority="60"/>
-    <w:lsdException w:name="Light List Accent 6" w:uiPriority="61"/>
-    <w:lsdException w:name="Light Grid Accent 6" w:uiPriority="62"/>
-    <w:lsdException w:name="Medium Shading 1 Accent 6" w:uiPriority="63"/>
-    <w:lsdException w:name="Medium Shading 2 Accent 6" w:uiPriority="64"/>
-    <w:lsdException w:name="Medium List 1 Accent 6" w:uiPriority="65"/>
-    <w:lsdException w:name="Medium List 2 Accent 6" w:uiPriority="66"/>
-    <w:lsdException w:name="Medium Grid 1 Accent 6" w:uiPriority="67"/>
-    <w:lsdException w:name="Medium Grid 2 Accent 6" w:uiPriority="68"/>
-    <w:lsdException w:name="Medium Grid 3 Accent 6" w:uiPriority="69"/>
-    <w:lsdException w:name="Dark List Accent 6" w:uiPriority="70"/>
-    <w:lsdException w:name="Colorful Shading Accent 6" w:uiPriority="71"/>
-    <w:lsdException w:name="Colorful List Accent 6" w:uiPriority="72"/>
-    <w:lsdException w:name="Colorful Grid Accent 6" w:uiPriority="73"/>
-    <w:lsdException w:name="Subtle Emphasis" w:uiPriority="19" w:qFormat="1"/>
-    <w:lsdException w:name="Intense Emphasis" w:uiPriority="21" w:qFormat="1"/>
-    <w:lsdException w:name="Subtle Reference" w:uiPriority="31" w:qFormat="1"/>
-    <w:lsdException w:name="Intense Reference" w:uiPriority="32" w:qFormat="1"/>
-    <w:lsdException w:name="Book Title" w:uiPriority="33" w:qFormat="1"/>
-    <w:lsdException w:name="Bibliography" w:semiHidden="1" w:uiPriority="37" w:unhideWhenUsed="1"/>
-    <w:lsdException w:name="TOC Heading" w:semiHidden="1" w:uiPriority="39" w:unhideWhenUsed="1" w:qFormat="1"/>
-    <w:lsdException w:name="Plain Table 1" w:uiPriority="41"/>
-    <w:lsdException w:name="Plain Table 2" w:uiPriority="42"/>
-    <w:lsdException w:name="Plain Table 3" w:uiPriority="43"/>
-    <w:lsdException w:name="Plain Table 4" w:uiPriority="44"/>
-    <w:lsdException w:name="Plain Table 5" w:uiPriority="45"/>
-    <w:lsdException w:name="Grid Table Light" w:uiPriority="40"/>
-    <w:lsdException w:name="Grid Table 1 Light" w:uiPriority="46"/>
-    <w:lsdException w:name="Grid Table 2" w:uiPriority="47"/>
-    <w:lsdException w:name="Grid Table 3" w:uiPriority="48"/>
-    <w:lsdException w:name="Grid Table 4" w:uiPriority="49"/>
-    <w:lsdException w:name="Grid Table 5 Dark" w:uiPriority="50"/>
-    <w:lsdException w:name="Grid Table 6 Colorful" w:uiPriority="51"/>
-    <w:lsdException w:name="Grid Table 7 Colorful" w:uiPriority="52"/>
-    <w:lsdException w:name="Grid Table 1 Light Accent 1" w:uiPriority="46"/>
-    <w:lsdException w:name="Grid Table 2 Accent 1" w:uiPriority="47"/>
-    <w:lsdException w:name="Grid Table 3 Accent 1" w:uiPriority="48"/>
-    <w:lsdException w:name="Grid Table 4 Accent 1" w:uiPriority="49"/>
-    <w:lsdException w:name="Grid Table 5 Dark Accent 1" w:uiPriority="50"/>
-    <w:lsdException w:name="Grid Table 6 Colorful Accent 1" w:uiPriority="51"/>
-    <w:lsdException w:name="Grid Table 7 Colorful Accent 1" w:uiPriority="52"/>
-    <w:lsdException w:name="Grid Table 1 Light Accent 2" w:uiPriority="46"/>
-    <w:lsdException w:name="Grid Table 2 Accent 2" w:uiPriority="47"/>
-    <w:lsdException w:name="Grid Table 3 Accent 2" w:uiPriority="48"/>
-    <w:lsdException w:name="Grid Table 4 Accent 2" w:uiPriority="49"/>
-    <w:lsdException w:name="Grid Table 5 Dark Accent 2" w:uiPriority="50"/>
-    <w:lsdException w:name="Grid Table 6 Colorful Accent 2" w:uiPriority="51"/>
-    <w:lsdException w:name="Grid Table 7 Colorful Accent 2" w:uiPriority="52"/>
-    <w:lsdException w:name="Grid Table 1 Light Accent 3" w:uiPriority="46"/>
-    <w:lsdException w:name="Grid Table 2 Accent 3" w:uiPriority="47"/>
-    <w:lsdException w:name="Grid Table 3 Accent 3" w:uiPriority="48"/>
-    <w:lsdException w:name="Grid Table 4 Accent 3" w:uiPriority="49"/>
-    <w:lsdException w:name="Grid Table 5 Dark Accent 3" w:uiPriority="50"/>
-    <w:lsdException w:name="Grid Table 6 Colorful Accent 3" w:uiPriority="51"/>
-    <w:lsdException w:name="Grid Table 7 Colorful Accent 3" w:uiPriority="52"/>
-    <w:lsdException w:name="Grid Table 1 Light Accent 4" w:uiPriority="46"/>
-    <w:lsdException w:name="Grid Table 2 Accent 4" w:uiPriority="47"/>
-    <w:lsdException w:name="Grid Table 3 Accent 4" w:uiPriority="48"/>
-    <w:lsdException w:name="Grid Table 4 Accent 4" w:uiPriority="49"/>
-    <w:lsdException w:name="Grid Table 5 Dark Accent 4" w:uiPriority="50"/>
-    <w:lsdException w:name="Grid Table 6 Colorful Accent 4" w:uiPriority="51"/>
-    <w:lsdException w:name="Grid Table 7 Colorful Accent 4" w:uiPriority="52"/>
-    <w:lsdException w:name="Grid Table 1 Light Accent 5" w:uiPriority="46"/>
-    <w:lsdException w:name="Grid Table 2 Accent 5" w:uiPriority="47"/>
-    <w:lsdException w:name="Grid Table 3 Accent 5" w:uiPriority="48"/>
-    <w:lsdException w:name="Grid Table 4 Accent 5" w:uiPriority="49"/>
-    <w:lsdException w:name="Grid Table 5 Dark Accent 5" w:uiPriority="50"/>
-    <w:lsdException w:name="Grid Table 6 Colorful Accent 5" w:uiPriority="51"/>
-    <w:lsdException w:name="Grid Table 7 Colorful Accent 5" w:uiPriority="52"/>
-    <w:lsdException w:name="Grid Table 1 Light Accent 6" w:uiPriority="46"/>
-    <w:lsdException w:name="Grid Table 2 Accent 6" w:uiPriority="47"/>
-    <w:lsdException w:name="Grid Table 3 Accent 6" w:uiPriority="48"/>
-    <w:lsdException w:name="Grid Table 4 Accent 6" w:uiPriority="49"/>
-    <w:lsdException w:name="Grid Table 5 Dark Accent 6" w:uiPriority="50"/>
-    <w:lsdException w:name="Grid Table 6 Colorful Accent 6" w:uiPriority="51"/>
-    <w:lsdException w:name="Grid Table 7 Colorful Accent 6" w:uiPriority="52"/>
-    <w:lsdException w:name="List Table 1 Light" w:uiPriority="46"/>
-    <w:lsdException w:name="List Table 2" w:uiPriority="47"/>
-    <w:lsdException w:name="List Table 3" w:uiPriority="48"/>
-    <w:lsdException w:name="List Table 4" w:uiPriority="49"/>
-    <w:lsdException w:name="List Table 5 Dark" w:uiPriority="50"/>
-    <w:lsdException w:name="List Table 6 Colorful" w:uiPriority="51"/>
-    <w:lsdException w:name="List Table 7 Colorful" w:uiPriority="52"/>
-    <w:lsdException w:name="List Table 1 Light Accent 1" w:uiPriority="46"/>
-    <w:lsdException w:name="List Table 2 Accent 1" w:uiPriority="47"/>
-    <w:lsdException w:name="List Table 3 Accent 1" w:uiPriority="48"/>
-    <w:lsdException w:name="List Table 4 Accent 1" w:uiPriority="49"/>
-    <w:lsdException w:name="List Table 5 Dark Accent 1" w:uiPriority="50"/>
-    <w:lsdException w:name="List Table 6 Colorful Accent 1" w:uiPriority="51"/>
-    <w:lsdException w:name="List Table 7 Colorful Accent 1" w:uiPriority="52"/>
-    <w:lsdException w:name="List Table 1 Light Accent 2" w:uiPriority="46"/>
-    <w:lsdException w:name="List Table 2 Accent 2" w:uiPriority="47"/>
-    <w:lsdException w:name="List Table 3 Accent 2" w:uiPriority="48"/>
-    <w:lsdException w:name="List Table 4 Accent 2" w:uiPriority="49"/>
-    <w:lsdException w:name="List Table 5 Dark Accent 2" w:uiPriority="50"/>
-    <w:lsdException w:name="List Table 6 Colorful Accent 2" w:uiPriority="51"/>
-    <w:lsdException w:name="List Table 7 Colorful Accent 2" w:uiPriority="52"/>
-    <w:lsdException w:name="List Table 1 Light Accent 3" w:uiPriority="46"/>
-    <w:lsdException w:name="List Table 2 Accent 3" w:uiPriority="47"/>
-    <w:lsdException w:name="List Table 3 Accent 3" w:uiPriority="48"/>
-    <w:lsdException w:name="List Table 4 Accent 3" w:uiPriority="49"/>
-    <w:lsdException w:name="List Table 5 Dark Accent 3" w:uiPriority="50"/>
-    <w:lsdException w:name="List Table 6 Colorful Accent 3" w:uiPriority="51"/>
-    <w:lsdException w:name="List Table 7 Colorful Accent 3" w:uiPriority="52"/>
-    <w:lsdException w:name="List Table 1 Light Accent 4" w:uiPriority="46"/>
-    <w:lsdException w:name="List Table 2 Accent 4" w:uiPriority="47"/>
-    <w:lsdException w:name="List Table 3 Accent 4" w:uiPriority="48"/>
-    <w:lsdException w:name="List Table 4 Accent 4" w:uiPriority="49"/>
-    <w:lsdException w:name="List Table 5 Dark Accent 4" w:uiPriority="50"/>
-    <w:lsdException w:name="List Table 6 Colorful Accent 4" w:uiPriority="51"/>
-    <w:lsdException w:name="List Table 7 Colorful Accent 4" w:uiPriority="52"/>
-    <w:lsdException w:name="List Table 1 Light Accent 5" w:uiPriority="46"/>
-    <w:lsdException w:name="List Table 2 Accent 5" w:uiPriority="47"/>
-    <w:lsdException w:name="List Table 3 Accent 5" w:uiPriority="48"/>
-    <w:lsdException w:name="List Table 4 Accent 5" w:uiPriority="49"/>
-    <w:lsdException w:name="List Table 5 Dark Accent 5" w:uiPriority="50"/>
-    <w:lsdException w:name="List Table 6 Colorful Accent 5" w:uiPriority="51"/>
-    <w:lsdException w:name="List Table 7 Colorful Accent 5" w:uiPriority="52"/>
-    <w:lsdException w:name="List Table 1 Light Accent 6" w:uiPriority="46"/>
-    <w:lsdException w:name="List Table 2 Accent 6" w:uiPriority="47"/>
-    <w:lsdException w:name="List Table 3 Accent 6" w:uiPriority="48"/>
-    <w:lsdException w:name="List Table 4 Accent 6" w:uiPriority="49"/>
-    <w:lsdException w:name="List Table 5 Dark Accent 6" w:uiPriority="50"/>
-    <w:lsdException w:name="List Table 6 Colorful Accent 6" w:uiPriority="51"/>
-    <w:lsdException w:name="List Table 7 Colorful Accent 6" w:uiPriority="52"/>
-    <w:lsdException w:name="Mention" w:semiHidden="1" w:unhideWhenUsed="1"/>
-    <w:lsdException w:name="Smart Hyperlink" w:semiHidden="1" w:unhideWhenUsed="1"/>
-    <w:lsdException w:name="Hashtag" w:semiHidden="1" w:unhideWhenUsed="1"/>
-    <w:lsdException w:name="Unresolved Mention" w:semiHidden="1" w:unhideWhenUsed="1"/>
-    <w:lsdException w:name="Smart Link" w:semiHidden="1" w:unhideWhenUsed="1"/>
+  <w:latentStyles w:defLockedState="0" w:defUIPriority="99" w:defSemiHidden="1" w:defUnhideWhenUsed="1" w:defQFormat="0" w:count="267">
+    <w:lsdException w:name="Normal" w:semiHidden="0" w:uiPriority="0" w:unhideWhenUsed="0" w:qFormat="1"/>
+    <w:lsdException w:name="heading 1" w:semiHidden="0" w:uiPriority="9" w:unhideWhenUsed="0" w:qFormat="1"/>
+    <w:lsdException w:name="heading 2" w:uiPriority="9" w:qFormat="1"/>
+    <w:lsdException w:name="heading 3" w:uiPriority="9" w:qFormat="1"/>
+    <w:lsdException w:name="heading 4" w:uiPriority="9" w:qFormat="1"/>
+    <w:lsdException w:name="heading 5" w:uiPriority="9" w:qFormat="1"/>
+    <w:lsdException w:name="heading 6" w:uiPriority="9" w:qFormat="1"/>
+    <w:lsdException w:name="heading 7" w:uiPriority="9" w:qFormat="1"/>
+    <w:lsdException w:name="heading 8" w:uiPriority="9" w:qFormat="1"/>
+    <w:lsdException w:name="heading 9" w:uiPriority="9" w:qFormat="1"/>
+    <w:lsdException w:name="toc 1" w:uiPriority="39"/>
+    <w:lsdException w:name="toc 2" w:uiPriority="39"/>
+    <w:lsdException w:name="toc 3" w:uiPriority="39"/>
+    <w:lsdException w:name="toc 4" w:uiPriority="39"/>
+    <w:lsdException w:name="toc 5" w:uiPriority="39"/>
+    <w:lsdException w:name="toc 6" w:uiPriority="39"/>
+    <w:lsdException w:name="toc 7" w:uiPriority="39"/>
+    <w:lsdException w:name="toc 8" w:uiPriority="39"/>
+    <w:lsdException w:name="toc 9" w:uiPriority="39"/>
+    <w:lsdException w:name="caption" w:uiPriority="35" w:qFormat="1"/>
+    <w:lsdException w:name="Title" w:semiHidden="0" w:uiPriority="10" w:unhideWhenUsed="0" w:qFormat="1"/>
+    <w:lsdException w:name="Default Paragraph Font" w:uiPriority="1"/>
+    <w:lsdException w:name="Subtitle" w:semiHidden="0" w:uiPriority="11" w:unhideWhenUsed="0" w:qFormat="1"/>
+    <w:lsdException w:name="Strong" w:semiHidden="0" w:uiPriority="22" w:unhideWhenUsed="0" w:qFormat="1"/>
+    <w:lsdException w:name="Emphasis" w:semiHidden="0" w:uiPriority="20" w:unhideWhenUsed="0" w:qFormat="1"/>
+    <w:lsdException w:name="Normal Table" w:semiHidden="0" w:unhideWhenUsed="0"/>
+    <w:lsdException w:name="Table Subtle 1" w:semiHidden="0" w:unhideWhenUsed="0"/>
+    <w:lsdException w:name="Table Web 2" w:semiHidden="0" w:unhideWhenUsed="0"/>
+    <w:lsdException w:name="Table Web 3" w:semiHidden="0" w:unhideWhenUsed="0"/>
+    <w:lsdException w:name="Table Grid" w:semiHidden="0" w:uiPriority="59" w:unhideWhenUsed="0"/>
+    <w:lsdException w:name="Placeholder Text" w:unhideWhenUsed="0"/>
+    <w:lsdException w:name="No Spacing" w:semiHidden="0" w:uiPriority="1" w:unhideWhenUsed="0" w:qFormat="1"/>
+    <w:lsdException w:name="Light Shading" w:semiHidden="0" w:uiPriority="60" w:unhideWhenUsed="0"/>
+    <w:lsdException w:name="Light List" w:semiHidden="0" w:uiPriority="61" w:unhideWhenUsed="0"/>
+    <w:lsdException w:name="Light Grid" w:semiHidden="0" w:uiPriority="62" w:unhideWhenUsed="0"/>
+    <w:lsdException w:name="Medium Shading 1" w:semiHidden="0" w:uiPriority="63" w:unhideWhenUsed="0"/>
+    <w:lsdException w:name="Medium Shading 2" w:semiHidden="0" w:uiPriority="64" w:unhideWhenUsed="0"/>
+    <w:lsdException w:name="Medium List 1" w:semiHidden="0" w:uiPriority="65" w:unhideWhenUsed="0"/>
+    <w:lsdException w:name="Medium List 2" w:semiHidden="0" w:uiPriority="66" w:unhideWhenUsed="0"/>
+    <w:lsdException w:name="Medium Grid 1" w:semiHidden="0" w:uiPriority="67" w:unhideWhenUsed="0"/>
+    <w:lsdException w:name="Medium Grid 2" w:semiHidden="0" w:uiPriority="68" w:unhideWhenUsed="0"/>
+    <w:lsdException w:name="Medium Grid 3" w:semiHidden="0" w:uiPriority="69" w:unhideWhenUsed="0"/>
+    <w:lsdException w:name="Dark List" w:semiHidden="0" w:uiPriority="70" w:unhideWhenUsed="0"/>
+    <w:lsdException w:name="Colorful Shading" w:semiHidden="0" w:uiPriority="71" w:unhideWhenUsed="0"/>
+    <w:lsdException w:name="Colorful List" w:semiHidden="0" w:uiPriority="72" w:unhideWhenUsed="0"/>
+    <w:lsdException w:name="Colorful Grid" w:semiHidden="0" w:uiPriority="73" w:unhideWhenUsed="0"/>
+    <w:lsdException w:name="Light Shading Accent 1" w:semiHidden="0" w:uiPriority="60" w:unhideWhenUsed="0"/>
+    <w:lsdException w:name="Light List Accent 1" w:semiHidden="0" w:uiPriority="61" w:unhideWhenUsed="0"/>
+    <w:lsdException w:name="Light Grid Accent 1" w:semiHidden="0" w:uiPriority="62" w:unhideWhenUsed="0"/>
+    <w:lsdException w:name="Medium Shading 1 Accent 1" w:semiHidden="0" w:uiPriority="63" w:unhideWhenUsed="0"/>
+    <w:lsdException w:name="Medium Shading 2 Accent 1" w:semiHidden="0" w:uiPriority="64" w:unhideWhenUsed="0"/>
+    <w:lsdException w:name="Medium List 1 Accent 1" w:semiHidden="0" w:uiPriority="65" w:unhideWhenUsed="0"/>
+    <w:lsdException w:name="Revision" w:unhideWhenUsed="0"/>
+    <w:lsdException w:name="List Paragraph" w:semiHidden="0" w:uiPriority="34" w:unhideWhenUsed="0" w:qFormat="1"/>
+    <w:lsdException w:name="Quote" w:semiHidden="0" w:uiPriority="29" w:unhideWhenUsed="0" w:qFormat="1"/>
+    <w:lsdException w:name="Intense Quote" w:semiHidden="0" w:uiPriority="30" w:unhideWhenUsed="0" w:qFormat="1"/>
+    <w:lsdException w:name="Medium List 2 Accent 1" w:semiHidden="0" w:uiPriority="66" w:unhideWhenUsed="0"/>
+    <w:lsdException w:name="Medium Grid 1 Accent 1" w:semiHidden="0" w:uiPriority="67" w:unhideWhenUsed="0"/>
+    <w:lsdException w:name="Medium Grid 2 Accent 1" w:semiHidden="0" w:uiPriority="68" w:unhideWhenUsed="0"/>
+    <w:lsdException w:name="Medium Grid 3 Accent 1" w:semiHidden="0" w:uiPriority="69" w:unhideWhenUsed="0"/>
+    <w:lsdException w:name="Dark List Accent 1" w:semiHidden="0" w:uiPriority="70" w:unhideWhenUsed="0"/>
+    <w:lsdException w:name="Colorful Shading Accent 1" w:semiHidden="0" w:uiPriority="71" w:unhideWhenUsed="0"/>
+    <w:lsdException w:name="Colorful List Accent 1" w:semiHidden="0" w:uiPriority="72" w:unhideWhenUsed="0"/>
+    <w:lsdException w:name="Colorful Grid Accent 1" w:semiHidden="0" w:uiPriority="73" w:unhideWhenUsed="0"/>
+    <w:lsdException w:name="Light Shading Accent 2" w:semiHidden="0" w:uiPriority="60" w:unhideWhenUsed="0"/>
+    <w:lsdException w:name="Light List Accent 2" w:semiHidden="0" w:uiPriority="61" w:unhideWhenUsed="0"/>
+    <w:lsdException w:name="Light Grid Accent 2" w:semiHidden="0" w:uiPriority="62" w:unhideWhenUsed="0"/>
+    <w:lsdException w:name="Medium Shading 1 Accent 2" w:semiHidden="0" w:uiPriority="63" w:unhideWhenUsed="0"/>
+    <w:lsdException w:name="Medium Shading 2 Accent 2" w:semiHidden="0" w:uiPriority="64" w:unhideWhenUsed="0"/>
+    <w:lsdException w:name="Medium List 1 Accent 2" w:semiHidden="0" w:uiPriority="65" w:unhideWhenUsed="0"/>
+    <w:lsdException w:name="Medium List 2 Accent 2" w:semiHidden="0" w:uiPriority="66" w:unhideWhenUsed="0"/>
+    <w:lsdException w:name="Medium Grid 1 Accent 2" w:semiHidden="0" w:uiPriority="67" w:unhideWhenUsed="0"/>
+    <w:lsdException w:name="Medium Grid 2 Accent 2" w:semiHidden="0" w:uiPriority="68" w:unhideWhenUsed="0"/>
+    <w:lsdException w:name="Medium Grid 3 Accent 2" w:semiHidden="0" w:uiPriority="69" w:unhideWhenUsed="0"/>
+    <w:lsdException w:name="Dark List Accent 2" w:semiHidden="0" w:uiPriority="70" w:unhideWhenUsed="0"/>
+    <w:lsdException w:name="Colorful Shading Accent 2" w:semiHidden="0" w:uiPriority="71" w:unhideWhenUsed="0"/>
+    <w:lsdException w:name="Colorful List Accent 2" w:semiHidden="0" w:uiPriority="72" w:unhideWhenUsed="0"/>
+    <w:lsdException w:name="Colorful Grid Accent 2" w:semiHidden="0" w:uiPriority="73" w:unhideWhenUsed="0"/>
+    <w:lsdException w:name="Light Shading Accent 3" w:semiHidden="0" w:uiPriority="60" w:unhideWhenUsed="0"/>
+    <w:lsdException w:name="Light List Accent 3" w:semiHidden="0" w:uiPriority="61" w:unhideWhenUsed="0"/>
+    <w:lsdException w:name="Light Grid Accent 3" w:semiHidden="0" w:uiPriority="62" w:unhideWhenUsed="0"/>
+    <w:lsdException w:name="Medium Shading 1 Accent 3" w:semiHidden="0" w:uiPriority="63" w:unhideWhenUsed="0"/>
+    <w:lsdException w:name="Medium Shading 2 Accent 3" w:semiHidden="0" w:uiPriority="64" w:unhideWhenUsed="0"/>
+    <w:lsdException w:name="Medium List 1 Accent 3" w:semiHidden="0" w:uiPriority="65" w:unhideWhenUsed="0"/>
+    <w:lsdException w:name="Medium List 2 Accent 3" w:semiHidden="0" w:uiPriority="66" w:unhideWhenUsed="0"/>
+    <w:lsdException w:name="Medium Grid 1 Accent 3" w:semiHidden="0" w:uiPriority="67" w:unhideWhenUsed="0"/>
+    <w:lsdException w:name="Medium Grid 2 Accent 3" w:semiHidden="0" w:uiPriority="68" w:unhideWhenUsed="0"/>
+    <w:lsdException w:name="Medium Grid 3 Accent 3" w:semiHidden="0" w:uiPriority="69" w:unhideWhenUsed="0"/>
+    <w:lsdException w:name="Dark List Accent 3" w:semiHidden="0" w:uiPriority="70" w:unhideWhenUsed="0"/>
+    <w:lsdException w:name="Colorful Shading Accent 3" w:semiHidden="0" w:uiPriority="71" w:unhideWhenUsed="0"/>
+    <w:lsdException w:name="Colorful List Accent 3" w:semiHidden="0" w:uiPriority="72" w:unhideWhenUsed="0"/>
+    <w:lsdException w:name="Colorful Grid Accent 3" w:semiHidden="0" w:uiPriority="73" w:unhideWhenUsed="0"/>
+    <w:lsdException w:name="Light Shading Accent 4" w:semiHidden="0" w:uiPriority="60" w:unhideWhenUsed="0"/>
+    <w:lsdException w:name="Light List Accent 4" w:semiHidden="0" w:uiPriority="61" w:unhideWhenUsed="0"/>
+    <w:lsdException w:name="Light Grid Accent 4" w:semiHidden="0" w:uiPriority="62" w:unhideWhenUsed="0"/>
+    <w:lsdException w:name="Medium Shading 1 Accent 4" w:semiHidden="0" w:uiPriority="63" w:unhideWhenUsed="0"/>
+    <w:lsdException w:name="Medium Shading 2 Accent 4" w:semiHidden="0" w:uiPriority="64" w:unhideWhenUsed="0"/>
+    <w:lsdException w:name="Medium List 1 Accent 4" w:semiHidden="0" w:uiPriority="65" w:unhideWhenUsed="0"/>
+    <w:lsdException w:name="Medium List 2 Accent 4" w:semiHidden="0" w:uiPriority="66" w:unhideWhenUsed="0"/>
+    <w:lsdException w:name="Medium Grid 1 Accent 4" w:semiHidden="0" w:uiPriority="67" w:unhideWhenUsed="0"/>
+    <w:lsdException w:name="Medium Grid 2 Accent 4" w:semiHidden="0" w:uiPriority="68" w:unhideWhenUsed="0"/>
+    <w:lsdException w:name="Medium Grid 3 Accent 4" w:semiHidden="0" w:uiPriority="69" w:unhideWhenUsed="0"/>
+    <w:lsdException w:name="Dark List Accent 4" w:semiHidden="0" w:uiPriority="70" w:unhideWhenUsed="0"/>
+    <w:lsdException w:name="Colorful Shading Accent 4" w:semiHidden="0" w:uiPriority="71" w:unhideWhenUsed="0"/>
+    <w:lsdException w:name="Colorful List Accent 4" w:semiHidden="0" w:uiPriority="72" w:unhideWhenUsed="0"/>
+    <w:lsdException w:name="Colorful Grid Accent 4" w:semiHidden="0" w:uiPriority="73" w:unhideWhenUsed="0"/>
+    <w:lsdException w:name="Light Shading Accent 5" w:semiHidden="0" w:uiPriority="60" w:unhideWhenUsed="0"/>
+    <w:lsdException w:name="Light List Accent 5" w:semiHidden="0" w:uiPriority="61" w:unhideWhenUsed="0"/>
+    <w:lsdException w:name="Light Grid Accent 5" w:semiHidden="0" w:uiPriority="62" w:unhideWhenUsed="0"/>
+    <w:lsdException w:name="Medium Shading 1 Accent 5" w:semiHidden="0" w:uiPriority="63" w:unhideWhenUsed="0"/>
+    <w:lsdException w:name="Medium Shading 2 Accent 5" w:semiHidden="0" w:uiPriority="64" w:unhideWhenUsed="0"/>
+    <w:lsdException w:name="Medium List 1 Accent 5" w:semiHidden="0" w:uiPriority="65" w:unhideWhenUsed="0"/>
+    <w:lsdException w:name="Medium List 2 Accent 5" w:semiHidden="0" w:uiPriority="66" w:unhideWhenUsed="0"/>
+    <w:lsdException w:name="Medium Grid 1 Accent 5" w:semiHidden="0" w:uiPriority="67" w:unhideWhenUsed="0"/>
+    <w:lsdException w:name="Medium Grid 2 Accent 5" w:semiHidden="0" w:uiPriority="68" w:unhideWhenUsed="0"/>
+    <w:lsdException w:name="Medium Grid 3 Accent 5" w:semiHidden="0" w:uiPriority="69" w:unhideWhenUsed="0"/>
+    <w:lsdException w:name="Dark List Accent 5" w:semiHidden="0" w:uiPriority="70" w:unhideWhenUsed="0"/>
+    <w:lsdException w:name="Colorful Shading Accent 5" w:semiHidden="0" w:uiPriority="71" w:unhideWhenUsed="0"/>
+    <w:lsdException w:name="Colorful List Accent 5" w:semiHidden="0" w:uiPriority="72" w:unhideWhenUsed="0"/>
+    <w:lsdException w:name="Colorful Grid Accent 5" w:semiHidden="0" w:uiPriority="73" w:unhideWhenUsed="0"/>
+    <w:lsdException w:name="Light Shading Accent 6" w:semiHidden="0" w:uiPriority="60" w:unhideWhenUsed="0"/>
+    <w:lsdException w:name="Light List Accent 6" w:semiHidden="0" w:uiPriority="61" w:unhideWhenUsed="0"/>
+    <w:lsdException w:name="Light Grid Accent 6" w:semiHidden="0" w:uiPriority="62" w:unhideWhenUsed="0"/>
+    <w:lsdException w:name="Medium Shading 1 Accent 6" w:semiHidden="0" w:uiPriority="63" w:unhideWhenUsed="0"/>
+    <w:lsdException w:name="Medium Shading 2 Accent 6" w:semiHidden="0" w:uiPriority="64" w:unhideWhenUsed="0"/>
+    <w:lsdException w:name="Medium List 1 Accent 6" w:semiHidden="0" w:uiPriority="65" w:unhideWhenUsed="0"/>
+    <w:lsdException w:name="Medium List 2 Accent 6" w:semiHidden="0" w:uiPriority="66" w:unhideWhenUsed="0"/>
+    <w:lsdException w:name="Medium Grid 1 Accent 6" w:semiHidden="0" w:uiPriority="67" w:unhideWhenUsed="0"/>
+    <w:lsdException w:name="Medium Grid 2 Accent 6" w:semiHidden="0" w:uiPriority="68" w:unhideWhenUsed="0"/>
+    <w:lsdException w:name="Medium Grid 3 Accent 6" w:semiHidden="0" w:uiPriority="69" w:unhideWhenUsed="0"/>
+    <w:lsdException w:name="Dark List Accent 6" w:semiHidden="0" w:uiPriority="70" w:unhideWhenUsed="0"/>
+    <w:lsdException w:name="Colorful Shading Accent 6" w:semiHidden="0" w:uiPriority="71" w:unhideWhenUsed="0"/>
+    <w:lsdException w:name="Colorful List Accent 6" w:semiHidden="0" w:uiPriority="72" w:unhideWhenUsed="0"/>
+    <w:lsdException w:name="Colorful Grid Accent 6" w:semiHidden="0" w:uiPriority="73" w:unhideWhenUsed="0"/>
+    <w:lsdException w:name="Subtle Emphasis" w:semiHidden="0" w:uiPriority="19" w:unhideWhenUsed="0" w:qFormat="1"/>
+    <w:lsdException w:name="Intense Emphasis" w:semiHidden="0" w:uiPriority="21" w:unhideWhenUsed="0" w:qFormat="1"/>
+    <w:lsdException w:name="Subtle Reference" w:semiHidden="0" w:uiPriority="31" w:unhideWhenUsed="0" w:qFormat="1"/>
+    <w:lsdException w:name="Intense Reference" w:semiHidden="0" w:uiPriority="32" w:unhideWhenUsed="0" w:qFormat="1"/>
+    <w:lsdException w:name="Book Title" w:semiHidden="0" w:uiPriority="33" w:unhideWhenUsed="0" w:qFormat="1"/>
+    <w:lsdException w:name="Bibliography" w:uiPriority="37"/>
+    <w:lsdException w:name="TOC Heading" w:uiPriority="39" w:qFormat="1"/>
+  </w:latentStyles>
+  <w:style w:type="paragraph" w:default="1" w:styleId="a">
+    <w:name w:val="Normal"/>
+    <w:qFormat/>
+    <w:rsid w:val="0054703C"/>
+    <w:pPr>
+      <w:suppressAutoHyphens/>
+    </w:pPr>
+    <w:rPr>
+      <w:rFonts w:ascii="Calibri" w:eastAsia="Lucida Sans Unicode" w:hAnsi="Calibri" w:cs="font311"/>
+      <w:kern w:val="1"/>
+      <w:lang w:eastAsia="ar-SA"/>
+    </w:rPr>
+  </w:style>
+  <w:style w:type="paragraph" w:styleId="1">
+    <w:name w:val="heading 1"/>
+    <w:basedOn w:val="a"/>
+    <w:next w:val="a"/>
+    <w:link w:val="10"/>
+    <w:uiPriority w:val="9"/>
+    <w:qFormat/>
+    <w:rsid w:val="00414666"/>
+    <w:pPr>
+      <w:keepNext/>
+      <w:keepLines/>
+      <w:spacing w:before="480" w:after="0"/>
+      <w:outlineLvl w:val="0"/>
+    </w:pPr>
+    <w:rPr>
+      <w:rFonts w:asciiTheme="majorHAnsi" w:eastAsiaTheme="majorEastAsia" w:hAnsiTheme="majorHAnsi" w:cstheme="majorBidi"/>
+      <w:b/>
+      <w:bCs/>
+      <w:color w:val="365F91" w:themeColor="accent1" w:themeShade="BF"/>
+      <w:sz w:val="28"/>
+      <w:szCs w:val="28"/>
+    </w:rPr>
+  </w:style>
+  <w:style w:type="character" w:default="1" w:styleId="a0">
+    <w:name w:val="Default Paragraph Font"/>
+    <w:uiPriority w:val="1"/>
+    <w:semiHidden/>
+    <w:unhideWhenUsed/>
+  </w:style>
+  <w:style w:type="table" w:default="1" w:styleId="a1">
+    <w:name w:val="Normal Table"/>
+    <w:uiPriority w:val="99"/>
+    <w:semiHidden/>
+    <w:unhideWhenUsed/>
+    <w:tblPr>
+      <w:tblInd w:w="0" w:type="dxa"/>
+      <w:tblCellMar>
+        <w:top w:w="0" w:type="dxa"/>
+        <w:left w:w="108" w:type="dxa"/>
+        <w:bottom w:w="0" w:type="dxa"/>
+        <w:right w:w="108" w:type="dxa"/>
+      </w:tblCellMar>
+    </w:tblPr>
+  </w:style>
+  <w:style w:type="numbering" w:default="1" w:styleId="a2">
+    <w:name w:val="No List"/>
+    <w:uiPriority w:val="99"/>
+    <w:semiHidden/>
+    <w:unhideWhenUsed/>
+  </w:style>
+  <w:style w:type="character" w:customStyle="1" w:styleId="a3">
+    <w:name w:val="Основной текст + Полужирный"/>
+    <w:rsid w:val="00414666"/>
+    <w:rPr>
+      <w:rFonts w:ascii="Times New Roman" w:eastAsia="Times New Roman" w:hAnsi="Times New Roman" w:cs="Times New Roman"/>
+      <w:b/>
+      <w:bCs/>
+      <w:color w:val="000000"/>
+      <w:spacing w:val="10"/>
+      <w:w w:val="100"/>
+      <w:position w:val="0"/>
+      <w:sz w:val="25"/>
+      <w:szCs w:val="25"/>
+      <w:vertAlign w:val="baseline"/>
+      <w:lang w:val="ru-RU"/>
+    </w:rPr>
+  </w:style>
+  <w:style w:type="character" w:customStyle="1" w:styleId="11">
+    <w:name w:val="Основной текст1"/>
+    <w:rsid w:val="00414666"/>
+    <w:rPr>
+      <w:rFonts w:ascii="Times New Roman" w:eastAsia="Times New Roman" w:hAnsi="Times New Roman" w:cs="Times New Roman"/>
+      <w:color w:val="000000"/>
+      <w:spacing w:val="0"/>
+      <w:w w:val="100"/>
+      <w:position w:val="0"/>
+      <w:sz w:val="25"/>
+      <w:szCs w:val="25"/>
+      <w:vertAlign w:val="baseline"/>
+      <w:lang w:val="ru-RU"/>
+    </w:rPr>
+  </w:style>
+  <w:style w:type="paragraph" w:customStyle="1" w:styleId="2">
+    <w:name w:val="Основной текст2"/>
+    <w:rsid w:val="00414666"/>
+    <w:pPr>
+      <w:shd w:val="clear" w:color="auto" w:fill="FFFFFF"/>
+      <w:suppressAutoHyphens/>
+      <w:spacing w:after="600" w:line="326" w:lineRule="exact"/>
+      <w:jc w:val="center"/>
+    </w:pPr>
+    <w:rPr>
+      <w:rFonts w:ascii="Times New Roman" w:eastAsia="Times New Roman" w:hAnsi="Times New Roman" w:cs="Times New Roman"/>
+      <w:kern w:val="1"/>
+      <w:sz w:val="25"/>
+      <w:szCs w:val="25"/>
+      <w:lang w:eastAsia="ar-SA"/>
+    </w:rPr>
+  </w:style>
+  <w:style w:type="paragraph" w:customStyle="1" w:styleId="20">
+    <w:name w:val="Основной текст (2)"/>
+    <w:rsid w:val="00414666"/>
+    <w:pPr>
+      <w:shd w:val="clear" w:color="auto" w:fill="FFFFFF"/>
+      <w:suppressAutoHyphens/>
+      <w:spacing w:before="600" w:after="3660" w:line="0" w:lineRule="atLeast"/>
+      <w:jc w:val="center"/>
+    </w:pPr>
+    <w:rPr>
+      <w:rFonts w:ascii="Times New Roman" w:eastAsia="Times New Roman" w:hAnsi="Times New Roman" w:cs="Times New Roman"/>
+      <w:b/>
+      <w:bCs/>
+      <w:spacing w:val="10"/>
+      <w:kern w:val="1"/>
+      <w:sz w:val="25"/>
+      <w:szCs w:val="25"/>
+      <w:lang w:eastAsia="ar-SA"/>
+    </w:rPr>
+  </w:style>
+  <w:style w:type="paragraph" w:customStyle="1" w:styleId="12">
+    <w:name w:val="Заголовок №1"/>
+    <w:rsid w:val="00414666"/>
+    <w:pPr>
+      <w:shd w:val="clear" w:color="auto" w:fill="FFFFFF"/>
+      <w:suppressAutoHyphens/>
+      <w:spacing w:before="3660" w:after="1080" w:line="835" w:lineRule="exact"/>
+      <w:jc w:val="center"/>
+    </w:pPr>
+    <w:rPr>
+      <w:rFonts w:ascii="Times New Roman" w:eastAsia="Times New Roman" w:hAnsi="Times New Roman" w:cs="Times New Roman"/>
+      <w:b/>
+      <w:bCs/>
+      <w:kern w:val="1"/>
+      <w:sz w:val="33"/>
+      <w:szCs w:val="33"/>
+      <w:lang w:eastAsia="ar-SA"/>
+    </w:rPr>
+  </w:style>
+  <w:style w:type="character" w:styleId="a4">
+    <w:name w:val="Hyperlink"/>
+    <w:uiPriority w:val="99"/>
+    <w:unhideWhenUsed/>
+    <w:rsid w:val="00414666"/>
+    <w:rPr>
+      <w:color w:val="0000FF"/>
+      <w:u w:val="single"/>
+    </w:rPr>
+  </w:style>
+  <w:style w:type="paragraph" w:styleId="13">
+    <w:name w:val="toc 1"/>
+    <w:basedOn w:val="a"/>
+    <w:next w:val="a"/>
+    <w:autoRedefine/>
+    <w:uiPriority w:val="39"/>
+    <w:unhideWhenUsed/>
+    <w:rsid w:val="00414666"/>
+    <w:pPr>
+      <w:suppressAutoHyphens w:val="0"/>
+      <w:spacing w:after="100"/>
+    </w:pPr>
+    <w:rPr>
+      <w:rFonts w:eastAsia="Calibri" w:cs="Times New Roman"/>
+      <w:kern w:val="0"/>
+      <w:sz w:val="28"/>
+      <w:lang w:eastAsia="en-US"/>
+    </w:rPr>
+  </w:style>
+  <w:style w:type="character" w:customStyle="1" w:styleId="10">
+    <w:name w:val="Заголовок 1 Знак"/>
+    <w:basedOn w:val="a0"/>
+    <w:link w:val="1"/>
+    <w:uiPriority w:val="9"/>
+    <w:rsid w:val="00414666"/>
+    <w:rPr>
+      <w:rFonts w:asciiTheme="majorHAnsi" w:eastAsiaTheme="majorEastAsia" w:hAnsiTheme="majorHAnsi" w:cstheme="majorBidi"/>
+      <w:b/>
+      <w:bCs/>
+      <w:color w:val="365F91" w:themeColor="accent1" w:themeShade="BF"/>
+      <w:kern w:val="1"/>
+      <w:sz w:val="28"/>
+      <w:szCs w:val="28"/>
+      <w:lang w:eastAsia="ar-SA"/>
+    </w:rPr>
+  </w:style>
+  <w:style w:type="paragraph" w:styleId="a5">
+    <w:name w:val="TOC Heading"/>
+    <w:basedOn w:val="1"/>
+    <w:next w:val="a"/>
+    <w:uiPriority w:val="39"/>
+    <w:semiHidden/>
+    <w:unhideWhenUsed/>
+    <w:qFormat/>
+    <w:rsid w:val="00414666"/>
+    <w:pPr>
+      <w:suppressAutoHyphens w:val="0"/>
+      <w:outlineLvl w:val="9"/>
+    </w:pPr>
+    <w:rPr>
+      <w:color w:val="365F91"/>
+      <w:kern w:val="0"/>
+      <w:lang w:eastAsia="ru-RU"/>
+    </w:rPr>
+  </w:style>
+  <w:style w:type="paragraph" w:styleId="a6">
+    <w:name w:val="List Paragraph"/>
+    <w:basedOn w:val="a"/>
+    <w:uiPriority w:val="34"/>
+    <w:qFormat/>
+    <w:rsid w:val="002506A1"/>
+    <w:pPr>
+      <w:ind w:left="720"/>
+      <w:contextualSpacing/>
+    </w:pPr>
+  </w:style>
+  <w:style w:type="table" w:styleId="a7">
+    <w:name w:val="Table Grid"/>
+    <w:basedOn w:val="a1"/>
+    <w:uiPriority w:val="59"/>
+    <w:rsid w:val="002A6C09"/>
+    <w:pPr>
+      <w:spacing w:after="0" w:line="240" w:lineRule="auto"/>
+    </w:pPr>
+    <w:tblPr>
+      <w:tblBorders>
+        <w:top w:val="single" w:sz="4" w:space="0" w:color="auto"/>
+        <w:left w:val="single" w:sz="4" w:space="0" w:color="auto"/>
+        <w:bottom w:val="single" w:sz="4" w:space="0" w:color="auto"/>
+        <w:right w:val="single" w:sz="4" w:space="0" w:color="auto"/>
+        <w:insideH w:val="single" w:sz="4" w:space="0" w:color="auto"/>
+        <w:insideV w:val="single" w:sz="4" w:space="0" w:color="auto"/>
+      </w:tblBorders>
+    </w:tblPr>
+  </w:style>
+  <w:style w:type="paragraph" w:customStyle="1" w:styleId="Default">
+    <w:name w:val="Default"/>
+    <w:rsid w:val="003755EE"/>
+    <w:pPr>
+      <w:autoSpaceDE w:val="0"/>
+      <w:autoSpaceDN w:val="0"/>
+      <w:adjustRightInd w:val="0"/>
+      <w:spacing w:after="0" w:line="240" w:lineRule="auto"/>
+    </w:pPr>
+    <w:rPr>
+      <w:rFonts w:ascii="Times New Roman" w:hAnsi="Times New Roman" w:cs="Times New Roman"/>
+      <w:color w:val="000000"/>
+      <w:sz w:val="24"/>
+      <w:szCs w:val="24"/>
+    </w:rPr>
+  </w:style>
+  <w:style w:type="character" w:customStyle="1" w:styleId="14">
+    <w:name w:val="Неразрешенное упоминание1"/>
+    <w:basedOn w:val="a0"/>
+    <w:uiPriority w:val="99"/>
+    <w:semiHidden/>
+    <w:unhideWhenUsed/>
+    <w:rsid w:val="003F55AD"/>
+    <w:rPr>
+      <w:color w:val="605E5C"/>
+      <w:shd w:val="clear" w:color="auto" w:fill="E1DFDD"/>
+    </w:rPr>
+  </w:style>
+  <w:style w:type="paragraph" w:styleId="a8">
+    <w:name w:val="Normal (Web)"/>
+    <w:basedOn w:val="a"/>
+    <w:uiPriority w:val="99"/>
+    <w:semiHidden/>
+    <w:unhideWhenUsed/>
+    <w:rsid w:val="003F55AD"/>
+    <w:pPr>
+      <w:suppressAutoHyphens w:val="0"/>
+      <w:spacing w:before="100" w:beforeAutospacing="1" w:after="100" w:afterAutospacing="1" w:line="240" w:lineRule="auto"/>
+    </w:pPr>
+    <w:rPr>
+      <w:rFonts w:ascii="Times New Roman" w:eastAsia="Times New Roman" w:hAnsi="Times New Roman" w:cs="Times New Roman"/>
+      <w:kern w:val="0"/>
+      <w:sz w:val="24"/>
+      <w:szCs w:val="24"/>
+      <w:lang w:eastAsia="ru-RU"/>
+    </w:rPr>
+  </w:style>
+  <w:style w:type="paragraph" w:styleId="a9">
+    <w:name w:val="Balloon Text"/>
+    <w:basedOn w:val="a"/>
+    <w:link w:val="aa"/>
+    <w:uiPriority w:val="99"/>
+    <w:semiHidden/>
+    <w:unhideWhenUsed/>
+    <w:rsid w:val="00157D2B"/>
+    <w:pPr>
+      <w:spacing w:after="0" w:line="240" w:lineRule="auto"/>
+    </w:pPr>
+    <w:rPr>
+      <w:rFonts w:ascii="Tahoma" w:hAnsi="Tahoma" w:cs="Tahoma"/>
+      <w:sz w:val="16"/>
+      <w:szCs w:val="16"/>
+    </w:rPr>
+  </w:style>
+  <w:style w:type="character" w:customStyle="1" w:styleId="aa">
+    <w:name w:val="Текст выноски Знак"/>
+    <w:basedOn w:val="a0"/>
+    <w:link w:val="a9"/>
+    <w:uiPriority w:val="99"/>
+    <w:semiHidden/>
+    <w:rsid w:val="00157D2B"/>
+    <w:rPr>
+      <w:rFonts w:ascii="Tahoma" w:eastAsia="Lucida Sans Unicode" w:hAnsi="Tahoma" w:cs="Tahoma"/>
+      <w:kern w:val="1"/>
+      <w:sz w:val="16"/>
+      <w:szCs w:val="16"/>
+      <w:lang w:eastAsia="ar-SA"/>
+    </w:rPr>
+  </w:style>
+  <w:style w:type="paragraph" w:styleId="HTML">
+    <w:name w:val="HTML Preformatted"/>
+    <w:basedOn w:val="a"/>
+    <w:link w:val="HTML0"/>
+    <w:uiPriority w:val="99"/>
+    <w:unhideWhenUsed/>
+    <w:rsid w:val="0081505C"/>
+    <w:pPr>
+      <w:tabs>
+        <w:tab w:val="left" w:pos="916"/>
+        <w:tab w:val="left" w:pos="1832"/>
+        <w:tab w:val="left" w:pos="2748"/>
+        <w:tab w:val="left" w:pos="3664"/>
+        <w:tab w:val="left" w:pos="4580"/>
+        <w:tab w:val="left" w:pos="5496"/>
+        <w:tab w:val="left" w:pos="6412"/>
+        <w:tab w:val="left" w:pos="7328"/>
+        <w:tab w:val="left" w:pos="8244"/>
+        <w:tab w:val="left" w:pos="9160"/>
+        <w:tab w:val="left" w:pos="10076"/>
+        <w:tab w:val="left" w:pos="10992"/>
+        <w:tab w:val="left" w:pos="11908"/>
+        <w:tab w:val="left" w:pos="12824"/>
+        <w:tab w:val="left" w:pos="13740"/>
+        <w:tab w:val="left" w:pos="14656"/>
+      </w:tabs>
+      <w:suppressAutoHyphens w:val="0"/>
+      <w:spacing w:after="0" w:line="240" w:lineRule="auto"/>
+    </w:pPr>
+    <w:rPr>
+      <w:rFonts w:ascii="Courier New" w:eastAsia="Times New Roman" w:hAnsi="Courier New" w:cs="Courier New"/>
+      <w:kern w:val="0"/>
+      <w:sz w:val="20"/>
+      <w:szCs w:val="20"/>
+      <w:lang w:eastAsia="ru-RU"/>
+    </w:rPr>
+  </w:style>
+  <w:style w:type="character" w:customStyle="1" w:styleId="HTML0">
+    <w:name w:val="Стандартный HTML Знак"/>
+    <w:basedOn w:val="a0"/>
+    <w:link w:val="HTML"/>
+    <w:uiPriority w:val="99"/>
+    <w:rsid w:val="0081505C"/>
+    <w:rPr>
+      <w:rFonts w:ascii="Courier New" w:eastAsia="Times New Roman" w:hAnsi="Courier New" w:cs="Courier New"/>
+      <w:sz w:val="20"/>
+      <w:szCs w:val="20"/>
+      <w:lang w:eastAsia="ru-RU"/>
+    </w:rPr>
+  </w:style>
+</w:styles>
+</file>
+
+<file path=word/stylesWithEffects.xml><?xml version="1.0" encoding="utf-8"?>
+<w:styles xmlns:wpc="http://schemas.microsoft.com/office/word/2010/wordprocessingCanvas" xmlns:mc="http://schemas.openxmlformats.org/markup-compatibility/2006" xmlns:o="urn:schemas-microsoft-com:office:office" xmlns:r="http://schemas.openxmlformats.org/officeDocument/2006/relationships" xmlns:m="http://schemas.openxmlformats.org/officeDocument/2006/math" xmlns:v="urn:schemas-microsoft-com:vml" xmlns:wp14="http://schemas.microsoft.com/office/word/2010/wordprocessingDrawing" xmlns:wp="http://schemas.openxmlformats.org/drawingml/2006/wordprocessingDrawing" xmlns:w10="urn:schemas-microsoft-com:office:word" xmlns:w="http://schemas.openxmlformats.org/wordprocessingml/2006/main" xmlns:w14="http://schemas.microsoft.com/office/word/2010/wordml" xmlns:wpg="http://schemas.microsoft.com/office/word/2010/wordprocessingGroup" xmlns:wpi="http://schemas.microsoft.com/office/word/2010/wordprocessingInk" xmlns:wne="http://schemas.microsoft.com/office/word/2006/wordml" xmlns:wps="http://schemas.microsoft.com/office/word/2010/wordprocessingShape" mc:Ignorable="w14 wp14">
+  <w:docDefaults>
+    <w:rPrDefault>
+      <w:rPr>
+        <w:rFonts w:asciiTheme="minorHAnsi" w:eastAsiaTheme="minorHAnsi" w:hAnsiTheme="minorHAnsi" w:cstheme="minorBidi"/>
+        <w:sz w:val="22"/>
+        <w:szCs w:val="22"/>
+        <w:lang w:val="ru-RU" w:eastAsia="en-US" w:bidi="ar-SA"/>
+      </w:rPr>
+    </w:rPrDefault>
+    <w:pPrDefault>
+      <w:pPr>
+        <w:spacing w:after="200" w:line="276" w:lineRule="auto"/>
+      </w:pPr>
+    </w:pPrDefault>
+  </w:docDefaults>
+  <w:latentStyles w:defLockedState="0" w:defUIPriority="99" w:defSemiHidden="1" w:defUnhideWhenUsed="1" w:defQFormat="0" w:count="267">
+    <w:lsdException w:name="Normal" w:semiHidden="0" w:uiPriority="0" w:unhideWhenUsed="0" w:qFormat="1"/>
+    <w:lsdException w:name="heading 1" w:semiHidden="0" w:uiPriority="9" w:unhideWhenUsed="0" w:qFormat="1"/>
+    <w:lsdException w:name="heading 2" w:uiPriority="9" w:qFormat="1"/>
+    <w:lsdException w:name="heading 3" w:uiPriority="9" w:qFormat="1"/>
+    <w:lsdException w:name="heading 4" w:uiPriority="9" w:qFormat="1"/>
+    <w:lsdException w:name="heading 5" w:uiPriority="9" w:qFormat="1"/>
+    <w:lsdException w:name="heading 6" w:uiPriority="9" w:qFormat="1"/>
+    <w:lsdException w:name="heading 7" w:uiPriority="9" w:qFormat="1"/>
+    <w:lsdException w:name="heading 8" w:uiPriority="9" w:qFormat="1"/>
+    <w:lsdException w:name="heading 9" w:uiPriority="9" w:qFormat="1"/>
+    <w:lsdException w:name="toc 1" w:uiPriority="39"/>
+    <w:lsdException w:name="toc 2" w:uiPriority="39"/>
+    <w:lsdException w:name="toc 3" w:uiPriority="39"/>
+    <w:lsdException w:name="toc 4" w:uiPriority="39"/>
+    <w:lsdException w:name="toc 5" w:uiPriority="39"/>
+    <w:lsdException w:name="toc 6" w:uiPriority="39"/>
+    <w:lsdException w:name="toc 7" w:uiPriority="39"/>
+    <w:lsdException w:name="toc 8" w:uiPriority="39"/>
+    <w:lsdException w:name="toc 9" w:uiPriority="39"/>
+    <w:lsdException w:name="caption" w:uiPriority="35" w:qFormat="1"/>
+    <w:lsdException w:name="Title" w:semiHidden="0" w:uiPriority="10" w:unhideWhenUsed="0" w:qFormat="1"/>
+    <w:lsdException w:name="Default Paragraph Font" w:uiPriority="1"/>
+    <w:lsdException w:name="Subtitle" w:semiHidden="0" w:uiPriority="11" w:unhideWhenUsed="0" w:qFormat="1"/>
+    <w:lsdException w:name="Strong" w:semiHidden="0" w:uiPriority="22" w:unhideWhenUsed="0" w:qFormat="1"/>
+    <w:lsdException w:name="Emphasis" w:semiHidden="0" w:uiPriority="20" w:unhideWhenUsed="0" w:qFormat="1"/>
+    <w:lsdException w:name="Normal Table" w:semiHidden="0" w:unhideWhenUsed="0"/>
+    <w:lsdException w:name="Table Subtle 1" w:semiHidden="0" w:unhideWhenUsed="0"/>
+    <w:lsdException w:name="Table Web 2" w:semiHidden="0" w:unhideWhenUsed="0"/>
+    <w:lsdException w:name="Table Web 3" w:semiHidden="0" w:unhideWhenUsed="0"/>
+    <w:lsdException w:name="Table Grid" w:semiHidden="0" w:uiPriority="59" w:unhideWhenUsed="0"/>
+    <w:lsdException w:name="Placeholder Text" w:unhideWhenUsed="0"/>
+    <w:lsdException w:name="No Spacing" w:semiHidden="0" w:uiPriority="1" w:unhideWhenUsed="0" w:qFormat="1"/>
+    <w:lsdException w:name="Light Shading" w:semiHidden="0" w:uiPriority="60" w:unhideWhenUsed="0"/>
+    <w:lsdException w:name="Light List" w:semiHidden="0" w:uiPriority="61" w:unhideWhenUsed="0"/>
+    <w:lsdException w:name="Light Grid" w:semiHidden="0" w:uiPriority="62" w:unhideWhenUsed="0"/>
+    <w:lsdException w:name="Medium Shading 1" w:semiHidden="0" w:uiPriority="63" w:unhideWhenUsed="0"/>
+    <w:lsdException w:name="Medium Shading 2" w:semiHidden="0" w:uiPriority="64" w:unhideWhenUsed="0"/>
+    <w:lsdException w:name="Medium List 1" w:semiHidden="0" w:uiPriority="65" w:unhideWhenUsed="0"/>
+    <w:lsdException w:name="Medium List 2" w:semiHidden="0" w:uiPriority="66" w:unhideWhenUsed="0"/>
+    <w:lsdException w:name="Medium Grid 1" w:semiHidden="0" w:uiPriority="67" w:unhideWhenUsed="0"/>
+    <w:lsdException w:name="Medium Grid 2" w:semiHidden="0" w:uiPriority="68" w:unhideWhenUsed="0"/>
+    <w:lsdException w:name="Medium Grid 3" w:semiHidden="0" w:uiPriority="69" w:unhideWhenUsed="0"/>
+    <w:lsdException w:name="Dark List" w:semiHidden="0" w:uiPriority="70" w:unhideWhenUsed="0"/>
+    <w:lsdException w:name="Colorful Shading" w:semiHidden="0" w:uiPriority="71" w:unhideWhenUsed="0"/>
+    <w:lsdException w:name="Colorful List" w:semiHidden="0" w:uiPriority="72" w:unhideWhenUsed="0"/>
+    <w:lsdException w:name="Colorful Grid" w:semiHidden="0" w:uiPriority="73" w:unhideWhenUsed="0"/>
+    <w:lsdException w:name="Light Shading Accent 1" w:semiHidden="0" w:uiPriority="60" w:unhideWhenUsed="0"/>
+    <w:lsdException w:name="Light List Accent 1" w:semiHidden="0" w:uiPriority="61" w:unhideWhenUsed="0"/>
+    <w:lsdException w:name="Light Grid Accent 1" w:semiHidden="0" w:uiPriority="62" w:unhideWhenUsed="0"/>
+    <w:lsdException w:name="Medium Shading 1 Accent 1" w:semiHidden="0" w:uiPriority="63" w:unhideWhenUsed="0"/>
+    <w:lsdException w:name="Medium Shading 2 Accent 1" w:semiHidden="0" w:uiPriority="64" w:unhideWhenUsed="0"/>
+    <w:lsdException w:name="Medium List 1 Accent 1" w:semiHidden="0" w:uiPriority="65" w:unhideWhenUsed="0"/>
+    <w:lsdException w:name="Revision" w:unhideWhenUsed="0"/>
+    <w:lsdException w:name="List Paragraph" w:semiHidden="0" w:uiPriority="34" w:unhideWhenUsed="0" w:qFormat="1"/>
+    <w:lsdException w:name="Quote" w:semiHidden="0" w:uiPriority="29" w:unhideWhenUsed="0" w:qFormat="1"/>
+    <w:lsdException w:name="Intense Quote" w:semiHidden="0" w:uiPriority="30" w:unhideWhenUsed="0" w:qFormat="1"/>
+    <w:lsdException w:name="Medium List 2 Accent 1" w:semiHidden="0" w:uiPriority="66" w:unhideWhenUsed="0"/>
+    <w:lsdException w:name="Medium Grid 1 Accent 1" w:semiHidden="0" w:uiPriority="67" w:unhideWhenUsed="0"/>
+    <w:lsdException w:name="Medium Grid 2 Accent 1" w:semiHidden="0" w:uiPriority="68" w:unhideWhenUsed="0"/>
+    <w:lsdException w:name="Medium Grid 3 Accent 1" w:semiHidden="0" w:uiPriority="69" w:unhideWhenUsed="0"/>
+    <w:lsdException w:name="Dark List Accent 1" w:semiHidden="0" w:uiPriority="70" w:unhideWhenUsed="0"/>
+    <w:lsdException w:name="Colorful Shading Accent 1" w:semiHidden="0" w:uiPriority="71" w:unhideWhenUsed="0"/>
+    <w:lsdException w:name="Colorful List Accent 1" w:semiHidden="0" w:uiPriority="72" w:unhideWhenUsed="0"/>
+    <w:lsdException w:name="Colorful Grid Accent 1" w:semiHidden="0" w:uiPriority="73" w:unhideWhenUsed="0"/>
+    <w:lsdException w:name="Light Shading Accent 2" w:semiHidden="0" w:uiPriority="60" w:unhideWhenUsed="0"/>
+    <w:lsdException w:name="Light List Accent 2" w:semiHidden="0" w:uiPriority="61" w:unhideWhenUsed="0"/>
+    <w:lsdException w:name="Light Grid Accent 2" w:semiHidden="0" w:uiPriority="62" w:unhideWhenUsed="0"/>
+    <w:lsdException w:name="Medium Shading 1 Accent 2" w:semiHidden="0" w:uiPriority="63" w:unhideWhenUsed="0"/>
+    <w:lsdException w:name="Medium Shading 2 Accent 2" w:semiHidden="0" w:uiPriority="64" w:unhideWhenUsed="0"/>
+    <w:lsdException w:name="Medium List 1 Accent 2" w:semiHidden="0" w:uiPriority="65" w:unhideWhenUsed="0"/>
+    <w:lsdException w:name="Medium List 2 Accent 2" w:semiHidden="0" w:uiPriority="66" w:unhideWhenUsed="0"/>
+    <w:lsdException w:name="Medium Grid 1 Accent 2" w:semiHidden="0" w:uiPriority="67" w:unhideWhenUsed="0"/>
+    <w:lsdException w:name="Medium Grid 2 Accent 2" w:semiHidden="0" w:uiPriority="68" w:unhideWhenUsed="0"/>
+    <w:lsdException w:name="Medium Grid 3 Accent 2" w:semiHidden="0" w:uiPriority="69" w:unhideWhenUsed="0"/>
+    <w:lsdException w:name="Dark List Accent 2" w:semiHidden="0" w:uiPriority="70" w:unhideWhenUsed="0"/>
+    <w:lsdException w:name="Colorful Shading Accent 2" w:semiHidden="0" w:uiPriority="71" w:unhideWhenUsed="0"/>
+    <w:lsdException w:name="Colorful List Accent 2" w:semiHidden="0" w:uiPriority="72" w:unhideWhenUsed="0"/>
+    <w:lsdException w:name="Colorful Grid Accent 2" w:semiHidden="0" w:uiPriority="73" w:unhideWhenUsed="0"/>
+    <w:lsdException w:name="Light Shading Accent 3" w:semiHidden="0" w:uiPriority="60" w:unhideWhenUsed="0"/>
+    <w:lsdException w:name="Light List Accent 3" w:semiHidden="0" w:uiPriority="61" w:unhideWhenUsed="0"/>
+    <w:lsdException w:name="Light Grid Accent 3" w:semiHidden="0" w:uiPriority="62" w:unhideWhenUsed="0"/>
+    <w:lsdException w:name="Medium Shading 1 Accent 3" w:semiHidden="0" w:uiPriority="63" w:unhideWhenUsed="0"/>
+    <w:lsdException w:name="Medium Shading 2 Accent 3" w:semiHidden="0" w:uiPriority="64" w:unhideWhenUsed="0"/>
+    <w:lsdException w:name="Medium List 1 Accent 3" w:semiHidden="0" w:uiPriority="65" w:unhideWhenUsed="0"/>
+    <w:lsdException w:name="Medium List 2 Accent 3" w:semiHidden="0" w:uiPriority="66" w:unhideWhenUsed="0"/>
+    <w:lsdException w:name="Medium Grid 1 Accent 3" w:semiHidden="0" w:uiPriority="67" w:unhideWhenUsed="0"/>
+    <w:lsdException w:name="Medium Grid 2 Accent 3" w:semiHidden="0" w:uiPriority="68" w:unhideWhenUsed="0"/>
+    <w:lsdException w:name="Medium Grid 3 Accent 3" w:semiHidden="0" w:uiPriority="69" w:unhideWhenUsed="0"/>
+    <w:lsdException w:name="Dark List Accent 3" w:semiHidden="0" w:uiPriority="70" w:unhideWhenUsed="0"/>
+    <w:lsdException w:name="Colorful Shading Accent 3" w:semiHidden="0" w:uiPriority="71" w:unhideWhenUsed="0"/>
+    <w:lsdException w:name="Colorful List Accent 3" w:semiHidden="0" w:uiPriority="72" w:unhideWhenUsed="0"/>
+    <w:lsdException w:name="Colorful Grid Accent 3" w:semiHidden="0" w:uiPriority="73" w:unhideWhenUsed="0"/>
+    <w:lsdException w:name="Light Shading Accent 4" w:semiHidden="0" w:uiPriority="60" w:unhideWhenUsed="0"/>
+    <w:lsdException w:name="Light List Accent 4" w:semiHidden="0" w:uiPriority="61" w:unhideWhenUsed="0"/>
+    <w:lsdException w:name="Light Grid Accent 4" w:semiHidden="0" w:uiPriority="62" w:unhideWhenUsed="0"/>
+    <w:lsdException w:name="Medium Shading 1 Accent 4" w:semiHidden="0" w:uiPriority="63" w:unhideWhenUsed="0"/>
+    <w:lsdException w:name="Medium Shading 2 Accent 4" w:semiHidden="0" w:uiPriority="64" w:unhideWhenUsed="0"/>
+    <w:lsdException w:name="Medium List 1 Accent 4" w:semiHidden="0" w:uiPriority="65" w:unhideWhenUsed="0"/>
+    <w:lsdException w:name="Medium List 2 Accent 4" w:semiHidden="0" w:uiPriority="66" w:unhideWhenUsed="0"/>
+    <w:lsdException w:name="Medium Grid 1 Accent 4" w:semiHidden="0" w:uiPriority="67" w:unhideWhenUsed="0"/>
+    <w:lsdException w:name="Medium Grid 2 Accent 4" w:semiHidden="0" w:uiPriority="68" w:unhideWhenUsed="0"/>
+    <w:lsdException w:name="Medium Grid 3 Accent 4" w:semiHidden="0" w:uiPriority="69" w:unhideWhenUsed="0"/>
+    <w:lsdException w:name="Dark List Accent 4" w:semiHidden="0" w:uiPriority="70" w:unhideWhenUsed="0"/>
+    <w:lsdException w:name="Colorful Shading Accent 4" w:semiHidden="0" w:uiPriority="71" w:unhideWhenUsed="0"/>
+    <w:lsdException w:name="Colorful List Accent 4" w:semiHidden="0" w:uiPriority="72" w:unhideWhenUsed="0"/>
+    <w:lsdException w:name="Colorful Grid Accent 4" w:semiHidden="0" w:uiPriority="73" w:unhideWhenUsed="0"/>
+    <w:lsdException w:name="Light Shading Accent 5" w:semiHidden="0" w:uiPriority="60" w:unhideWhenUsed="0"/>
+    <w:lsdException w:name="Light List Accent 5" w:semiHidden="0" w:uiPriority="61" w:unhideWhenUsed="0"/>
+    <w:lsdException w:name="Light Grid Accent 5" w:semiHidden="0" w:uiPriority="62" w:unhideWhenUsed="0"/>
+    <w:lsdException w:name="Medium Shading 1 Accent 5" w:semiHidden="0" w:uiPriority="63" w:unhideWhenUsed="0"/>
+    <w:lsdException w:name="Medium Shading 2 Accent 5" w:semiHidden="0" w:uiPriority="64" w:unhideWhenUsed="0"/>
+    <w:lsdException w:name="Medium List 1 Accent 5" w:semiHidden="0" w:uiPriority="65" w:unhideWhenUsed="0"/>
+    <w:lsdException w:name="Medium List 2 Accent 5" w:semiHidden="0" w:uiPriority="66" w:unhideWhenUsed="0"/>
+    <w:lsdException w:name="Medium Grid 1 Accent 5" w:semiHidden="0" w:uiPriority="67" w:unhideWhenUsed="0"/>
+    <w:lsdException w:name="Medium Grid 2 Accent 5" w:semiHidden="0" w:uiPriority="68" w:unhideWhenUsed="0"/>
+    <w:lsdException w:name="Medium Grid 3 Accent 5" w:semiHidden="0" w:uiPriority="69" w:unhideWhenUsed="0"/>
+    <w:lsdException w:name="Dark List Accent 5" w:semiHidden="0" w:uiPriority="70" w:unhideWhenUsed="0"/>
+    <w:lsdException w:name="Colorful Shading Accent 5" w:semiHidden="0" w:uiPriority="71" w:unhideWhenUsed="0"/>
+    <w:lsdException w:name="Colorful List Accent 5" w:semiHidden="0" w:uiPriority="72" w:unhideWhenUsed="0"/>
+    <w:lsdException w:name="Colorful Grid Accent 5" w:semiHidden="0" w:uiPriority="73" w:unhideWhenUsed="0"/>
+    <w:lsdException w:name="Light Shading Accent 6" w:semiHidden="0" w:uiPriority="60" w:unhideWhenUsed="0"/>
+    <w:lsdException w:name="Light List Accent 6" w:semiHidden="0" w:uiPriority="61" w:unhideWhenUsed="0"/>
+    <w:lsdException w:name="Light Grid Accent 6" w:semiHidden="0" w:uiPriority="62" w:unhideWhenUsed="0"/>
+    <w:lsdException w:name="Medium Shading 1 Accent 6" w:semiHidden="0" w:uiPriority="63" w:unhideWhenUsed="0"/>
+    <w:lsdException w:name="Medium Shading 2 Accent 6" w:semiHidden="0" w:uiPriority="64" w:unhideWhenUsed="0"/>
+    <w:lsdException w:name="Medium List 1 Accent 6" w:semiHidden="0" w:uiPriority="65" w:unhideWhenUsed="0"/>
+    <w:lsdException w:name="Medium List 2 Accent 6" w:semiHidden="0" w:uiPriority="66" w:unhideWhenUsed="0"/>
+    <w:lsdException w:name="Medium Grid 1 Accent 6" w:semiHidden="0" w:uiPriority="67" w:unhideWhenUsed="0"/>
+    <w:lsdException w:name="Medium Grid 2 Accent 6" w:semiHidden="0" w:uiPriority="68" w:unhideWhenUsed="0"/>
+    <w:lsdException w:name="Medium Grid 3 Accent 6" w:semiHidden="0" w:uiPriority="69" w:unhideWhenUsed="0"/>
+    <w:lsdException w:name="Dark List Accent 6" w:semiHidden="0" w:uiPriority="70" w:unhideWhenUsed="0"/>
+    <w:lsdException w:name="Colorful Shading Accent 6" w:semiHidden="0" w:uiPriority="71" w:unhideWhenUsed="0"/>
+    <w:lsdException w:name="Colorful List Accent 6" w:semiHidden="0" w:uiPriority="72" w:unhideWhenUsed="0"/>
+    <w:lsdException w:name="Colorful Grid Accent 6" w:semiHidden="0" w:uiPriority="73" w:unhideWhenUsed="0"/>
+    <w:lsdException w:name="Subtle Emphasis" w:semiHidden="0" w:uiPriority="19" w:unhideWhenUsed="0" w:qFormat="1"/>
+    <w:lsdException w:name="Intense Emphasis" w:semiHidden="0" w:uiPriority="21" w:unhideWhenUsed="0" w:qFormat="1"/>
+    <w:lsdException w:name="Subtle Reference" w:semiHidden="0" w:uiPriority="31" w:unhideWhenUsed="0" w:qFormat="1"/>
+    <w:lsdException w:name="Intense Reference" w:semiHidden="0" w:uiPriority="32" w:unhideWhenUsed="0" w:qFormat="1"/>
+    <w:lsdException w:name="Book Title" w:semiHidden="0" w:uiPriority="33" w:unhideWhenUsed="0" w:qFormat="1"/>
+    <w:lsdException w:name="Bibliography" w:uiPriority="37"/>
+    <w:lsdException w:name="TOC Heading" w:uiPriority="39" w:qFormat="1"/>
   </w:latentStyles>
   <w:style w:type="paragraph" w:default="1" w:styleId="a">
     <w:name w:val="Normal"/>
@@ -18621,7 +18439,7 @@
 </file>
 
 <file path=customXml/itemProps1.xml><?xml version="1.0" encoding="utf-8"?>
-<ds:datastoreItem xmlns:ds="http://schemas.openxmlformats.org/officeDocument/2006/customXml" ds:itemID="{44A231F8-0E25-4040-B175-EFB79165C2B4}">
+<ds:datastoreItem xmlns:ds="http://schemas.openxmlformats.org/officeDocument/2006/customXml" ds:itemID="{E0320FA6-FB37-49AF-9321-19B4D31C9ECF}">
   <ds:schemaRefs>
     <ds:schemaRef ds:uri="http://schemas.openxmlformats.org/officeDocument/2006/bibliography"/>
   </ds:schemaRefs>

</xml_diff>